<commit_message>
edited overview with changes
</commit_message>
<xml_diff>
--- a/project-document/CS 340 Step 4 Draft.docx
+++ b/project-document/CS 340 Step 4 Draft.docx
@@ -1,6 +1,6 @@
 
 <file path=word/document.xml><?xml version="1.0" encoding="utf-8"?>
-<w:document xmlns:wpc="http://schemas.microsoft.com/office/word/2010/wordprocessingCanvas" xmlns:cx="http://schemas.microsoft.com/office/drawing/2014/chartex" xmlns:cx1="http://schemas.microsoft.com/office/drawing/2015/9/8/chartex" xmlns:cx2="http://schemas.microsoft.com/office/drawing/2015/10/21/chartex" xmlns:cx3="http://schemas.microsoft.com/office/drawing/2016/5/9/chartex" xmlns:cx4="http://schemas.microsoft.com/office/drawing/2016/5/10/chartex" xmlns:cx5="http://schemas.microsoft.com/office/drawing/2016/5/11/chartex" xmlns:cx6="http://schemas.microsoft.com/office/drawing/2016/5/12/chartex" xmlns:cx7="http://schemas.microsoft.com/office/drawing/2016/5/13/chartex" xmlns:cx8="http://schemas.microsoft.com/office/drawing/2016/5/14/chartex" xmlns:mc="http://schemas.openxmlformats.org/markup-compatibility/2006" xmlns:aink="http://schemas.microsoft.com/office/drawing/2016/ink" xmlns:am3d="http://schemas.microsoft.com/office/drawing/2017/model3d" xmlns:o="urn:schemas-microsoft-com:office:office" xmlns:r="http://schemas.openxmlformats.org/officeDocument/2006/relationships" xmlns:m="http://schemas.openxmlformats.org/officeDocument/2006/math" xmlns:v="urn:schemas-microsoft-com:vml" xmlns:wp14="http://schemas.microsoft.com/office/word/2010/wordprocessingDrawing" xmlns:wp="http://schemas.openxmlformats.org/drawingml/2006/wordprocessingDrawing" xmlns:w10="urn:schemas-microsoft-com:office:word" xmlns:w="http://schemas.openxmlformats.org/wordprocessingml/2006/main" xmlns:w14="http://schemas.microsoft.com/office/word/2010/wordml" xmlns:w15="http://schemas.microsoft.com/office/word/2012/wordml" xmlns:w16cid="http://schemas.microsoft.com/office/word/2016/wordml/cid" xmlns:w16se="http://schemas.microsoft.com/office/word/2015/wordml/symex" xmlns:wpg="http://schemas.microsoft.com/office/word/2010/wordprocessingGroup" xmlns:wpi="http://schemas.microsoft.com/office/word/2010/wordprocessingInk" xmlns:wne="http://schemas.microsoft.com/office/word/2006/wordml" xmlns:wps="http://schemas.microsoft.com/office/word/2010/wordprocessingShape" mc:Ignorable="w14 w15 w16se w16cid wp14">
+<w:document xmlns:wpc="http://schemas.microsoft.com/office/word/2010/wordprocessingCanvas" xmlns:mo="http://schemas.microsoft.com/office/mac/office/2008/main" xmlns:mc="http://schemas.openxmlformats.org/markup-compatibility/2006" xmlns:mv="urn:schemas-microsoft-com:mac:vml" xmlns:o="urn:schemas-microsoft-com:office:office" xmlns:r="http://schemas.openxmlformats.org/officeDocument/2006/relationships" xmlns:m="http://schemas.openxmlformats.org/officeDocument/2006/math" xmlns:v="urn:schemas-microsoft-com:vml" xmlns:wp14="http://schemas.microsoft.com/office/word/2010/wordprocessingDrawing" xmlns:wp="http://schemas.openxmlformats.org/drawingml/2006/wordprocessingDrawing" xmlns:w10="urn:schemas-microsoft-com:office:word" xmlns:w="http://schemas.openxmlformats.org/wordprocessingml/2006/main" xmlns:w14="http://schemas.microsoft.com/office/word/2010/wordml" xmlns:w15="http://schemas.microsoft.com/office/word/2012/wordml" xmlns:wpg="http://schemas.microsoft.com/office/word/2010/wordprocessingGroup" xmlns:wpi="http://schemas.microsoft.com/office/word/2010/wordprocessingInk" xmlns:wne="http://schemas.microsoft.com/office/word/2006/wordml" xmlns:wps="http://schemas.microsoft.com/office/word/2010/wordprocessingShape" mc:Ignorable="w14 w15 wp14">
   <w:body>
     <w:sdt>
       <w:sdtPr>
@@ -265,14 +265,14 @@
                   </wp:anchor>
                 </w:drawing>
               </mc:Choice>
-              <mc:Fallback>
+              <mc:Fallback xmlns:w16se="http://schemas.microsoft.com/office/word/2015/wordml/symex" xmlns:w16cid="http://schemas.microsoft.com/office/word/2016/wordml/cid" xmlns:am3d="http://schemas.microsoft.com/office/drawing/2017/model3d" xmlns:aink="http://schemas.microsoft.com/office/drawing/2016/ink" xmlns:cx8="http://schemas.microsoft.com/office/drawing/2016/5/14/chartex" xmlns:cx7="http://schemas.microsoft.com/office/drawing/2016/5/13/chartex" xmlns:cx6="http://schemas.microsoft.com/office/drawing/2016/5/12/chartex" xmlns:cx5="http://schemas.microsoft.com/office/drawing/2016/5/11/chartex" xmlns:cx4="http://schemas.microsoft.com/office/drawing/2016/5/10/chartex" xmlns:cx3="http://schemas.microsoft.com/office/drawing/2016/5/9/chartex" xmlns:cx2="http://schemas.microsoft.com/office/drawing/2015/10/21/chartex" xmlns:cx1="http://schemas.microsoft.com/office/drawing/2015/9/8/chartex" xmlns:cx="http://schemas.microsoft.com/office/drawing/2014/chartex">
                 <w:pict>
-                  <v:group w14:anchorId="39034248" id="Group 149" o:spid="_x0000_s1026" style="position:absolute;margin-left:0;margin-top:0;width:8in;height:95.7pt;z-index:251662336;mso-width-percent:941;mso-height-percent:121;mso-top-percent:23;mso-position-horizontal:center;mso-position-horizontal-relative:page;mso-position-vertical-relative:page;mso-width-percent:941;mso-height-percent:121;mso-top-percent:23" coordorigin="" coordsize="73152,12161" o:gfxdata="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">
-                    <v:shape id="Rectangle 51" o:spid="_x0000_s1027" style="position:absolute;width:73152;height:11303;visibility:visible;mso-wrap-style:square;v-text-anchor:middle" coordsize="7312660,1129665" o:gfxdata="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" path="m,l7312660,r,1129665l3619500,733425,,1091565,,xe" fillcolor="#4472c4 [3204]" stroked="f" strokeweight="1pt">
+                  <v:group w14:anchorId="39034248" id="Group 149" o:spid="_x0000_s1026" style="position:absolute;margin-left:0;margin-top:0;width:8in;height:95.7pt;z-index:251662336;mso-width-percent:941;mso-height-percent:121;mso-top-percent:23;mso-position-horizontal:center;mso-position-horizontal-relative:page;mso-position-vertical-relative:page;mso-width-percent:941;mso-height-percent:121;mso-top-percent:23" coordorigin="" coordsize="73152,12161" o:gfxdata="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">
+                    <v:shape id="Rectangle 51" o:spid="_x0000_s1027" style="position:absolute;width:73152;height:11303;visibility:visible;mso-wrap-style:square;v-text-anchor:middle" coordsize="7312660,1129665" o:gfxdata="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" path="m,l7312660,r,1129665l3619500,733425,,1091565,,xe" fillcolor="#4472c4 [3204]" stroked="f" strokeweight="1pt">
                       <v:stroke joinstyle="miter"/>
                       <v:path arrowok="t" o:connecttype="custom" o:connectlocs="0,0;7315200,0;7315200,1130373;3620757,733885;0,1092249;0,0" o:connectangles="0,0,0,0,0,0"/>
                     </v:shape>
-                    <v:rect id="Rectangle 151" o:spid="_x0000_s1028" style="position:absolute;width:73152;height:12161;visibility:visible;mso-wrap-style:square;v-text-anchor:middle" o:gfxdata="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" stroked="f" strokeweight="1pt">
+                    <v:rect id="Rectangle 151" o:spid="_x0000_s1028" style="position:absolute;width:73152;height:12161;visibility:visible;mso-wrap-style:square;v-text-anchor:middle" o:gfxdata="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" stroked="f" strokeweight="1pt">
                       <v:fill r:id="rId8" o:title="" recolor="t" rotate="t" type="frame"/>
                     </v:rect>
                     <w10:wrap anchorx="page" anchory="page"/>
@@ -437,13 +437,13 @@
                   </wp:anchor>
                 </w:drawing>
               </mc:Choice>
-              <mc:Fallback>
+              <mc:Fallback xmlns:w16se="http://schemas.microsoft.com/office/word/2015/wordml/symex" xmlns:w16cid="http://schemas.microsoft.com/office/word/2016/wordml/cid" xmlns:am3d="http://schemas.microsoft.com/office/drawing/2017/model3d" xmlns:aink="http://schemas.microsoft.com/office/drawing/2016/ink" xmlns:cx8="http://schemas.microsoft.com/office/drawing/2016/5/14/chartex" xmlns:cx7="http://schemas.microsoft.com/office/drawing/2016/5/13/chartex" xmlns:cx6="http://schemas.microsoft.com/office/drawing/2016/5/12/chartex" xmlns:cx5="http://schemas.microsoft.com/office/drawing/2016/5/11/chartex" xmlns:cx4="http://schemas.microsoft.com/office/drawing/2016/5/10/chartex" xmlns:cx3="http://schemas.microsoft.com/office/drawing/2016/5/9/chartex" xmlns:cx2="http://schemas.microsoft.com/office/drawing/2015/10/21/chartex" xmlns:cx1="http://schemas.microsoft.com/office/drawing/2015/9/8/chartex" xmlns:cx="http://schemas.microsoft.com/office/drawing/2014/chartex">
                 <w:pict>
                   <v:shapetype w14:anchorId="0B839760" id="_x0000_t202" coordsize="21600,21600" o:spt="202" path="m,l,21600r21600,l21600,xe">
                     <v:stroke joinstyle="miter"/>
                     <v:path gradientshapeok="t" o:connecttype="rect"/>
                   </v:shapetype>
-                  <v:shape id="Text Box 152" o:spid="_x0000_s1026" type="#_x0000_t202" style="position:absolute;margin-left:0;margin-top:0;width:8in;height:1in;z-index:251660288;visibility:visible;mso-wrap-style:square;mso-width-percent:941;mso-height-percent:92;mso-top-percent:818;mso-wrap-distance-left:9pt;mso-wrap-distance-top:0;mso-wrap-distance-right:9pt;mso-wrap-distance-bottom:0;mso-position-horizontal:center;mso-position-horizontal-relative:page;mso-position-vertical-relative:page;mso-width-percent:941;mso-height-percent:92;mso-top-percent:818;mso-width-relative:page;mso-height-relative:page;v-text-anchor:bottom" o:gfxdata="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" filled="f" stroked="f" strokeweight=".5pt">
+                  <v:shape id="Text Box 152" o:spid="_x0000_s1026" type="#_x0000_t202" style="position:absolute;margin-left:0;margin-top:0;width:8in;height:1in;z-index:251660288;visibility:visible;mso-wrap-style:square;mso-width-percent:941;mso-height-percent:92;mso-top-percent:818;mso-wrap-distance-left:9pt;mso-wrap-distance-top:0;mso-wrap-distance-right:9pt;mso-wrap-distance-bottom:0;mso-position-horizontal:center;mso-position-horizontal-relative:page;mso-position-vertical-relative:page;mso-width-percent:941;mso-height-percent:92;mso-top-percent:818;mso-width-relative:page;mso-height-relative:page;v-text-anchor:bottom" o:gfxdata="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" filled="f" stroked="f" strokeweight=".5pt">
                     <v:textbox inset="126pt,0,54pt,0">
                       <w:txbxContent>
                         <w:sdt>
@@ -687,9 +687,9 @@
                   </wp:anchor>
                 </w:drawing>
               </mc:Choice>
-              <mc:Fallback>
+              <mc:Fallback xmlns:w16se="http://schemas.microsoft.com/office/word/2015/wordml/symex" xmlns:w16cid="http://schemas.microsoft.com/office/word/2016/wordml/cid" xmlns:am3d="http://schemas.microsoft.com/office/drawing/2017/model3d" xmlns:aink="http://schemas.microsoft.com/office/drawing/2016/ink" xmlns:cx8="http://schemas.microsoft.com/office/drawing/2016/5/14/chartex" xmlns:cx7="http://schemas.microsoft.com/office/drawing/2016/5/13/chartex" xmlns:cx6="http://schemas.microsoft.com/office/drawing/2016/5/12/chartex" xmlns:cx5="http://schemas.microsoft.com/office/drawing/2016/5/11/chartex" xmlns:cx4="http://schemas.microsoft.com/office/drawing/2016/5/10/chartex" xmlns:cx3="http://schemas.microsoft.com/office/drawing/2016/5/9/chartex" xmlns:cx2="http://schemas.microsoft.com/office/drawing/2015/10/21/chartex" xmlns:cx1="http://schemas.microsoft.com/office/drawing/2015/9/8/chartex" xmlns:cx="http://schemas.microsoft.com/office/drawing/2014/chartex">
                 <w:pict>
-                  <v:shape w14:anchorId="7159BB13" id="Text Box 154" o:spid="_x0000_s1027" type="#_x0000_t202" style="position:absolute;margin-left:0;margin-top:0;width:8in;height:286.5pt;z-index:251659264;visibility:visible;mso-wrap-style:square;mso-width-percent:941;mso-height-percent:363;mso-top-percent:300;mso-wrap-distance-left:9pt;mso-wrap-distance-top:0;mso-wrap-distance-right:9pt;mso-wrap-distance-bottom:0;mso-position-horizontal:center;mso-position-horizontal-relative:page;mso-position-vertical-relative:page;mso-width-percent:941;mso-height-percent:363;mso-top-percent:300;mso-width-relative:page;mso-height-relative:page;v-text-anchor:bottom" o:gfxdata="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" filled="f" stroked="f" strokeweight=".5pt">
+                  <v:shape w14:anchorId="7159BB13" id="Text Box 154" o:spid="_x0000_s1027" type="#_x0000_t202" style="position:absolute;margin-left:0;margin-top:0;width:8in;height:286.5pt;z-index:251659264;visibility:visible;mso-wrap-style:square;mso-width-percent:941;mso-height-percent:363;mso-top-percent:300;mso-wrap-distance-left:9pt;mso-wrap-distance-top:0;mso-wrap-distance-right:9pt;mso-wrap-distance-bottom:0;mso-position-horizontal:center;mso-position-horizontal-relative:page;mso-position-vertical-relative:page;mso-width-percent:941;mso-height-percent:363;mso-top-percent:300;mso-width-relative:page;mso-height-relative:page;v-text-anchor:bottom" o:gfxdata="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" filled="f" stroked="f" strokeweight=".5pt">
                     <v:textbox inset="126pt,0,54pt,0">
                       <w:txbxContent>
                         <w:p>
@@ -794,7 +794,7 @@
                     <wp:positionV relativeFrom="page">
                       <wp:posOffset>7040880</wp:posOffset>
                     </wp:positionV>
-                    <wp:extent cx="7315200" cy="1009650"/>
+                    <wp:extent cx="7313930" cy="688340"/>
                     <wp:effectExtent l="0" t="0" r="0" b="2540"/>
                     <wp:wrapSquare wrapText="bothSides"/>
                     <wp:docPr id="153" name="Text Box 153"/>
@@ -806,7 +806,7 @@
                           <wps:spPr>
                             <a:xfrm>
                               <a:off x="0" y="0"/>
-                              <a:ext cx="7315200" cy="1009650"/>
+                              <a:ext cx="7313930" cy="688340"/>
                             </a:xfrm>
                             <a:prstGeom prst="rect">
                               <a:avLst/>
@@ -892,7 +892,7 @@
                                         <w:szCs w:val="20"/>
                                       </w:rPr>
                                       <w:br/>
-                                      <w:t>Link to website: http://web.engr.oregonstate.edu/~koonr/</w:t>
+                                      <w:t>Link to website: https://hawkins-library.now.sh</w:t>
                                     </w:r>
                                   </w:sdtContent>
                                 </w:sdt>
@@ -919,7 +919,11 @@
               </mc:Choice>
               <mc:Fallback>
                 <w:pict>
-                  <v:shape w14:anchorId="537D75CE" id="Text Box 153" o:spid="_x0000_s1028" type="#_x0000_t202" style="position:absolute;margin-left:18.7pt;margin-top:554.4pt;width:8in;height:79.5pt;z-index:251661312;visibility:visible;mso-wrap-style:square;mso-width-percent:941;mso-height-percent:100;mso-wrap-distance-left:9pt;mso-wrap-distance-top:0;mso-wrap-distance-right:9pt;mso-wrap-distance-bottom:0;mso-position-horizontal:absolute;mso-position-horizontal-relative:page;mso-position-vertical:absolute;mso-position-vertical-relative:page;mso-width-percent:941;mso-height-percent:100;mso-width-relative:page;mso-height-relative:page;v-text-anchor:top" o:gfxdata="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" filled="f" stroked="f" strokeweight=".5pt">
+                  <v:shapetype w14:anchorId="537D75CE" id="_x0000_t202" coordsize="21600,21600" o:spt="202" path="m0,0l0,21600,21600,21600,21600,0xe">
+                    <v:stroke joinstyle="miter"/>
+                    <v:path gradientshapeok="t" o:connecttype="rect"/>
+                  </v:shapetype>
+                  <v:shape id="Text Box 153" o:spid="_x0000_s1028" type="#_x0000_t202" style="position:absolute;margin-left:18.7pt;margin-top:554.4pt;width:575.9pt;height:54.2pt;z-index:251661312;visibility:visible;mso-wrap-style:square;mso-width-percent:941;mso-height-percent:100;mso-wrap-distance-left:9pt;mso-wrap-distance-top:0;mso-wrap-distance-right:9pt;mso-wrap-distance-bottom:0;mso-position-horizontal:absolute;mso-position-horizontal-relative:page;mso-position-vertical:absolute;mso-position-vertical-relative:page;mso-width-percent:941;mso-height-percent:100;mso-width-relative:page;mso-height-relative:page;v-text-anchor:top" o:gfxdata="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" filled="f" stroked="f" strokeweight=".5pt">
                     <v:textbox style="mso-fit-shape-to-text:t" inset="126pt,0,54pt,0">
                       <w:txbxContent>
                         <w:p>
@@ -981,7 +985,7 @@
                                   <w:szCs w:val="20"/>
                                 </w:rPr>
                                 <w:br/>
-                                <w:t>Link to website: http://web.engr.oregonstate.edu/~koonr/</w:t>
+                                <w:t>Link to website: https://hawkins-library.now.sh</w:t>
                               </w:r>
                             </w:sdtContent>
                           </w:sdt>
@@ -1063,7 +1067,7 @@
             </w:rPr>
             <w:fldChar w:fldCharType="separate"/>
           </w:r>
-          <w:hyperlink w:anchor="_Toc33211262" w:history="1">
+          <w:hyperlink w:anchor="_Toc33444228" w:history="1">
             <w:r>
               <w:rPr>
                 <w:rStyle w:val="Hyperlink"/>
@@ -1090,7 +1094,7 @@
                 <w:noProof/>
                 <w:webHidden/>
               </w:rPr>
-              <w:instrText xml:space="preserve"> PAGEREF _Toc33211262 \h </w:instrText>
+              <w:instrText xml:space="preserve"> PAGEREF _Toc33444228 \h </w:instrText>
             </w:r>
             <w:r>
               <w:rPr>
@@ -1136,7 +1140,7 @@
               <w:szCs w:val="24"/>
             </w:rPr>
           </w:pPr>
-          <w:hyperlink w:anchor="_Toc33211263" w:history="1">
+          <w:hyperlink w:anchor="_Toc33444229" w:history="1">
             <w:r>
               <w:rPr>
                 <w:rStyle w:val="Hyperlink"/>
@@ -1163,7 +1167,7 @@
                 <w:noProof/>
                 <w:webHidden/>
               </w:rPr>
-              <w:instrText xml:space="preserve"> PAGEREF _Toc33211263 \h </w:instrText>
+              <w:instrText xml:space="preserve"> PAGEREF _Toc33444229 \h </w:instrText>
             </w:r>
             <w:r>
               <w:rPr>
@@ -1209,21 +1213,13 @@
               <w:szCs w:val="24"/>
             </w:rPr>
           </w:pPr>
-          <w:hyperlink w:anchor="_Toc33211264" w:history="1">
+          <w:hyperlink w:anchor="_Toc33444230" w:history="1">
             <w:r>
               <w:rPr>
                 <w:rStyle w:val="Hyperlink"/>
-                <w:rFonts w:eastAsia="Times New Roman"/>
-                <w:noProof/>
-              </w:rPr>
-              <w:t xml:space="preserve">Upgrades from Step 3 Draft to Step 3 </w:t>
-            </w:r>
-            <w:r>
-              <w:rPr>
-                <w:rStyle w:val="Hyperlink"/>
-                <w:noProof/>
-              </w:rPr>
-              <w:t>Final</w:t>
+                <w:noProof/>
+              </w:rPr>
+              <w:t>Actions Based on Feedback—Step 4 Draft</w:t>
             </w:r>
             <w:r>
               <w:rPr>
@@ -1244,7 +1240,7 @@
                 <w:noProof/>
                 <w:webHidden/>
               </w:rPr>
-              <w:instrText xml:space="preserve"> PAGEREF _Toc33211264 \h </w:instrText>
+              <w:instrText xml:space="preserve"> PAGEREF _Toc33444230 \h </w:instrText>
             </w:r>
             <w:r>
               <w:rPr>
@@ -1290,14 +1286,21 @@
               <w:szCs w:val="24"/>
             </w:rPr>
           </w:pPr>
-          <w:hyperlink w:anchor="_Toc33211265" w:history="1">
+          <w:hyperlink w:anchor="_Toc33444231" w:history="1">
             <w:r>
               <w:rPr>
                 <w:rStyle w:val="Hyperlink"/>
                 <w:rFonts w:eastAsia="Times New Roman"/>
                 <w:noProof/>
               </w:rPr>
-              <w:t>Actions Based on Feedback—Step 3 Final</w:t>
+              <w:t xml:space="preserve">Upgrades from Step 3 Draft to Step 3 </w:t>
+            </w:r>
+            <w:r>
+              <w:rPr>
+                <w:rStyle w:val="Hyperlink"/>
+                <w:noProof/>
+              </w:rPr>
+              <w:t>Final</w:t>
             </w:r>
             <w:r>
               <w:rPr>
@@ -1318,7 +1321,7 @@
                 <w:noProof/>
                 <w:webHidden/>
               </w:rPr>
-              <w:instrText xml:space="preserve"> PAGEREF _Toc33211265 \h </w:instrText>
+              <w:instrText xml:space="preserve"> PAGEREF _Toc33444231 \h </w:instrText>
             </w:r>
             <w:r>
               <w:rPr>
@@ -1364,14 +1367,14 @@
               <w:szCs w:val="24"/>
             </w:rPr>
           </w:pPr>
-          <w:hyperlink w:anchor="_Toc33211266" w:history="1">
+          <w:hyperlink w:anchor="_Toc33444232" w:history="1">
             <w:r>
               <w:rPr>
                 <w:rStyle w:val="Hyperlink"/>
                 <w:rFonts w:eastAsia="Times New Roman"/>
                 <w:noProof/>
               </w:rPr>
-              <w:t>Upgrades from Step 3 Draft to Step 3 Final</w:t>
+              <w:t>Actions Based on Feedback—Step 3 Final</w:t>
             </w:r>
             <w:r>
               <w:rPr>
@@ -1392,7 +1395,7 @@
                 <w:noProof/>
                 <w:webHidden/>
               </w:rPr>
-              <w:instrText xml:space="preserve"> PAGEREF _Toc33211266 \h </w:instrText>
+              <w:instrText xml:space="preserve"> PAGEREF _Toc33444232 \h </w:instrText>
             </w:r>
             <w:r>
               <w:rPr>
@@ -1438,14 +1441,14 @@
               <w:szCs w:val="24"/>
             </w:rPr>
           </w:pPr>
-          <w:hyperlink w:anchor="_Toc33211267" w:history="1">
+          <w:hyperlink w:anchor="_Toc33444233" w:history="1">
             <w:r>
               <w:rPr>
                 <w:rStyle w:val="Hyperlink"/>
                 <w:rFonts w:eastAsia="Times New Roman"/>
                 <w:noProof/>
               </w:rPr>
-              <w:t>Actions Based on Feedback—Step 3 Draft</w:t>
+              <w:t>Upgrades from Step 3 Draft to Step 3 Final</w:t>
             </w:r>
             <w:r>
               <w:rPr>
@@ -1466,7 +1469,7 @@
                 <w:noProof/>
                 <w:webHidden/>
               </w:rPr>
-              <w:instrText xml:space="preserve"> PAGEREF _Toc33211267 \h </w:instrText>
+              <w:instrText xml:space="preserve"> PAGEREF _Toc33444233 \h </w:instrText>
             </w:r>
             <w:r>
               <w:rPr>
@@ -1512,14 +1515,14 @@
               <w:szCs w:val="24"/>
             </w:rPr>
           </w:pPr>
-          <w:hyperlink w:anchor="_Toc33211268" w:history="1">
+          <w:hyperlink w:anchor="_Toc33444234" w:history="1">
             <w:r>
               <w:rPr>
                 <w:rStyle w:val="Hyperlink"/>
                 <w:rFonts w:eastAsia="Times New Roman"/>
                 <w:noProof/>
               </w:rPr>
-              <w:t>Upgrades from Step 2 to Step 3 Draft</w:t>
+              <w:t>Actions Based on Feedback—Step 3 Draft</w:t>
             </w:r>
             <w:r>
               <w:rPr>
@@ -1540,7 +1543,7 @@
                 <w:noProof/>
                 <w:webHidden/>
               </w:rPr>
-              <w:instrText xml:space="preserve"> PAGEREF _Toc33211268 \h </w:instrText>
+              <w:instrText xml:space="preserve"> PAGEREF _Toc33444234 \h </w:instrText>
             </w:r>
             <w:r>
               <w:rPr>
@@ -1586,14 +1589,14 @@
               <w:szCs w:val="24"/>
             </w:rPr>
           </w:pPr>
-          <w:hyperlink w:anchor="_Toc33211269" w:history="1">
+          <w:hyperlink w:anchor="_Toc33444235" w:history="1">
             <w:r>
               <w:rPr>
                 <w:rStyle w:val="Hyperlink"/>
                 <w:rFonts w:eastAsia="Times New Roman"/>
                 <w:noProof/>
               </w:rPr>
-              <w:t>Actions Based on Feedback—Step 2</w:t>
+              <w:t>Upgrades from Step 2 to Step 3 Draft</w:t>
             </w:r>
             <w:r>
               <w:rPr>
@@ -1614,7 +1617,7 @@
                 <w:noProof/>
                 <w:webHidden/>
               </w:rPr>
-              <w:instrText xml:space="preserve"> PAGEREF _Toc33211269 \h </w:instrText>
+              <w:instrText xml:space="preserve"> PAGEREF _Toc33444235 \h </w:instrText>
             </w:r>
             <w:r>
               <w:rPr>
@@ -1660,13 +1663,87 @@
               <w:szCs w:val="24"/>
             </w:rPr>
           </w:pPr>
-          <w:hyperlink w:anchor="_Toc33211270" w:history="1">
+          <w:hyperlink w:anchor="_Toc33444236" w:history="1">
             <w:r>
               <w:rPr>
                 <w:rStyle w:val="Hyperlink"/>
                 <w:rFonts w:eastAsia="Times New Roman"/>
                 <w:noProof/>
               </w:rPr>
+              <w:t>Actions Based on Feedback—Step 2</w:t>
+            </w:r>
+            <w:r>
+              <w:rPr>
+                <w:noProof/>
+                <w:webHidden/>
+              </w:rPr>
+              <w:tab/>
+            </w:r>
+            <w:r>
+              <w:rPr>
+                <w:noProof/>
+                <w:webHidden/>
+              </w:rPr>
+              <w:fldChar w:fldCharType="begin"/>
+            </w:r>
+            <w:r>
+              <w:rPr>
+                <w:noProof/>
+                <w:webHidden/>
+              </w:rPr>
+              <w:instrText xml:space="preserve"> PAGEREF _Toc33444236 \h </w:instrText>
+            </w:r>
+            <w:r>
+              <w:rPr>
+                <w:noProof/>
+                <w:webHidden/>
+              </w:rPr>
+            </w:r>
+            <w:r>
+              <w:rPr>
+                <w:noProof/>
+                <w:webHidden/>
+              </w:rPr>
+              <w:fldChar w:fldCharType="separate"/>
+            </w:r>
+            <w:r>
+              <w:rPr>
+                <w:noProof/>
+                <w:webHidden/>
+              </w:rPr>
+              <w:t>4</w:t>
+            </w:r>
+            <w:r>
+              <w:rPr>
+                <w:noProof/>
+                <w:webHidden/>
+              </w:rPr>
+              <w:fldChar w:fldCharType="end"/>
+            </w:r>
+          </w:hyperlink>
+        </w:p>
+        <w:p>
+          <w:pPr>
+            <w:pStyle w:val="TOC2"/>
+            <w:tabs>
+              <w:tab w:val="right" w:leader="dot" w:pos="9350"/>
+            </w:tabs>
+            <w:rPr>
+              <w:rFonts w:eastAsiaTheme="minorEastAsia" w:cstheme="minorBidi"/>
+              <w:i w:val="0"/>
+              <w:iCs w:val="0"/>
+              <w:noProof/>
+              <w:sz w:val="24"/>
+              <w:szCs w:val="24"/>
+            </w:rPr>
+          </w:pPr>
+          <w:hyperlink w:anchor="_Toc33444237" w:history="1">
+            <w:r>
+              <w:rPr>
+                <w:rStyle w:val="Hyperlink"/>
+                <w:rFonts w:eastAsia="Times New Roman"/>
+                <w:noProof/>
+              </w:rPr>
               <w:t>Upgrades from Step 1 to Step 2</w:t>
             </w:r>
             <w:r>
@@ -1688,7 +1765,7 @@
                 <w:noProof/>
                 <w:webHidden/>
               </w:rPr>
-              <w:instrText xml:space="preserve"> PAGEREF _Toc33211270 \h </w:instrText>
+              <w:instrText xml:space="preserve"> PAGEREF _Toc33444237 \h </w:instrText>
             </w:r>
             <w:r>
               <w:rPr>
@@ -1734,7 +1811,7 @@
               <w:szCs w:val="24"/>
             </w:rPr>
           </w:pPr>
-          <w:hyperlink w:anchor="_Toc33211271" w:history="1">
+          <w:hyperlink w:anchor="_Toc33444238" w:history="1">
             <w:r>
               <w:rPr>
                 <w:rStyle w:val="Hyperlink"/>
@@ -1762,7 +1839,7 @@
                 <w:noProof/>
                 <w:webHidden/>
               </w:rPr>
-              <w:instrText xml:space="preserve"> PAGEREF _Toc33211271 \h </w:instrText>
+              <w:instrText xml:space="preserve"> PAGEREF _Toc33444238 \h </w:instrText>
             </w:r>
             <w:r>
               <w:rPr>
@@ -1808,7 +1885,7 @@
               <w:szCs w:val="24"/>
             </w:rPr>
           </w:pPr>
-          <w:hyperlink w:anchor="_Toc33211272" w:history="1">
+          <w:hyperlink w:anchor="_Toc33444239" w:history="1">
             <w:r>
               <w:rPr>
                 <w:rStyle w:val="Hyperlink"/>
@@ -1836,7 +1913,7 @@
                 <w:noProof/>
                 <w:webHidden/>
               </w:rPr>
-              <w:instrText xml:space="preserve"> PAGEREF _Toc33211272 \h </w:instrText>
+              <w:instrText xml:space="preserve"> PAGEREF _Toc33444239 \h </w:instrText>
             </w:r>
             <w:r>
               <w:rPr>
@@ -1880,7 +1957,7 @@
               <w:szCs w:val="24"/>
             </w:rPr>
           </w:pPr>
-          <w:hyperlink w:anchor="_Toc33211273" w:history="1">
+          <w:hyperlink w:anchor="_Toc33444240" w:history="1">
             <w:r>
               <w:rPr>
                 <w:rStyle w:val="Hyperlink"/>
@@ -1907,7 +1984,7 @@
                 <w:noProof/>
                 <w:webHidden/>
               </w:rPr>
-              <w:instrText xml:space="preserve"> PAGEREF _Toc33211273 \h </w:instrText>
+              <w:instrText xml:space="preserve"> PAGEREF _Toc33444240 \h </w:instrText>
             </w:r>
             <w:r>
               <w:rPr>
@@ -1951,7 +2028,7 @@
               <w:szCs w:val="24"/>
             </w:rPr>
           </w:pPr>
-          <w:hyperlink w:anchor="_Toc33211274" w:history="1">
+          <w:hyperlink w:anchor="_Toc33444241" w:history="1">
             <w:r>
               <w:rPr>
                 <w:rStyle w:val="Hyperlink"/>
@@ -1978,7 +2055,7 @@
                 <w:noProof/>
                 <w:webHidden/>
               </w:rPr>
-              <w:instrText xml:space="preserve"> PAGEREF _Toc33211274 \h </w:instrText>
+              <w:instrText xml:space="preserve"> PAGEREF _Toc33444241 \h </w:instrText>
             </w:r>
             <w:r>
               <w:rPr>
@@ -2022,7 +2099,7 @@
               <w:szCs w:val="24"/>
             </w:rPr>
           </w:pPr>
-          <w:hyperlink w:anchor="_Toc33211275" w:history="1">
+          <w:hyperlink w:anchor="_Toc33444242" w:history="1">
             <w:r>
               <w:rPr>
                 <w:rStyle w:val="Hyperlink"/>
@@ -2049,7 +2126,7 @@
                 <w:noProof/>
                 <w:webHidden/>
               </w:rPr>
-              <w:instrText xml:space="preserve"> PAGEREF _Toc33211275 \h </w:instrText>
+              <w:instrText xml:space="preserve"> PAGEREF _Toc33444242 \h </w:instrText>
             </w:r>
             <w:r>
               <w:rPr>
@@ -2093,7 +2170,7 @@
               <w:szCs w:val="24"/>
             </w:rPr>
           </w:pPr>
-          <w:hyperlink w:anchor="_Toc33211276" w:history="1">
+          <w:hyperlink w:anchor="_Toc33444243" w:history="1">
             <w:r>
               <w:rPr>
                 <w:rStyle w:val="Hyperlink"/>
@@ -2120,7 +2197,7 @@
                 <w:noProof/>
                 <w:webHidden/>
               </w:rPr>
-              <w:instrText xml:space="preserve"> PAGEREF _Toc33211276 \h </w:instrText>
+              <w:instrText xml:space="preserve"> PAGEREF _Toc33444243 \h </w:instrText>
             </w:r>
             <w:r>
               <w:rPr>
@@ -2164,7 +2241,7 @@
               <w:szCs w:val="24"/>
             </w:rPr>
           </w:pPr>
-          <w:hyperlink w:anchor="_Toc33211277" w:history="1">
+          <w:hyperlink w:anchor="_Toc33444244" w:history="1">
             <w:r>
               <w:rPr>
                 <w:rStyle w:val="Hyperlink"/>
@@ -2191,7 +2268,7 @@
                 <w:noProof/>
                 <w:webHidden/>
               </w:rPr>
-              <w:instrText xml:space="preserve"> PAGEREF _Toc33211277 \h </w:instrText>
+              <w:instrText xml:space="preserve"> PAGEREF _Toc33444244 \h </w:instrText>
             </w:r>
             <w:r>
               <w:rPr>
@@ -2237,7 +2314,7 @@
               <w:szCs w:val="24"/>
             </w:rPr>
           </w:pPr>
-          <w:hyperlink w:anchor="_Toc33211278" w:history="1">
+          <w:hyperlink w:anchor="_Toc33444245" w:history="1">
             <w:r>
               <w:rPr>
                 <w:rStyle w:val="Hyperlink"/>
@@ -2265,7 +2342,7 @@
                 <w:noProof/>
                 <w:webHidden/>
               </w:rPr>
-              <w:instrText xml:space="preserve"> PAGEREF _Toc33211278 \h </w:instrText>
+              <w:instrText xml:space="preserve"> PAGEREF _Toc33444245 \h </w:instrText>
             </w:r>
             <w:r>
               <w:rPr>
@@ -2311,7 +2388,7 @@
               <w:szCs w:val="24"/>
             </w:rPr>
           </w:pPr>
-          <w:hyperlink w:anchor="_Toc33211279" w:history="1">
+          <w:hyperlink w:anchor="_Toc33444246" w:history="1">
             <w:r>
               <w:rPr>
                 <w:rStyle w:val="Hyperlink"/>
@@ -2339,7 +2416,7 @@
                 <w:noProof/>
                 <w:webHidden/>
               </w:rPr>
-              <w:instrText xml:space="preserve"> PAGEREF _Toc33211279 \h </w:instrText>
+              <w:instrText xml:space="preserve"> PAGEREF _Toc33444246 \h </w:instrText>
             </w:r>
             <w:r>
               <w:rPr>
@@ -2385,7 +2462,7 @@
               <w:szCs w:val="24"/>
             </w:rPr>
           </w:pPr>
-          <w:hyperlink w:anchor="_Toc33211280" w:history="1">
+          <w:hyperlink w:anchor="_Toc33444247" w:history="1">
             <w:r>
               <w:rPr>
                 <w:rStyle w:val="Hyperlink"/>
@@ -2413,7 +2490,7 @@
                 <w:noProof/>
                 <w:webHidden/>
               </w:rPr>
-              <w:instrText xml:space="preserve"> PAGEREF _Toc33211280 \h </w:instrText>
+              <w:instrText xml:space="preserve"> PAGEREF _Toc33444247 \h </w:instrText>
             </w:r>
             <w:r>
               <w:rPr>
@@ -2459,7 +2536,7 @@
               <w:szCs w:val="24"/>
             </w:rPr>
           </w:pPr>
-          <w:hyperlink w:anchor="_Toc33211281" w:history="1">
+          <w:hyperlink w:anchor="_Toc33444248" w:history="1">
             <w:r>
               <w:rPr>
                 <w:rStyle w:val="Hyperlink"/>
@@ -2487,7 +2564,7 @@
                 <w:noProof/>
                 <w:webHidden/>
               </w:rPr>
-              <w:instrText xml:space="preserve"> PAGEREF _Toc33211281 \h </w:instrText>
+              <w:instrText xml:space="preserve"> PAGEREF _Toc33444248 \h </w:instrText>
             </w:r>
             <w:r>
               <w:rPr>
@@ -2550,7 +2627,7 @@
       <w:pPr>
         <w:pStyle w:val="Heading1"/>
       </w:pPr>
-      <w:bookmarkStart w:id="1" w:name="_Toc33211262"/>
+      <w:bookmarkStart w:id="1" w:name="_Toc33444228"/>
       <w:r>
         <w:lastRenderedPageBreak/>
         <w:t>Design Changes</w:t>
@@ -2562,7 +2639,7 @@
       <w:pPr>
         <w:pStyle w:val="Heading2"/>
       </w:pPr>
-      <w:bookmarkStart w:id="2" w:name="_Toc33211263"/>
+      <w:bookmarkStart w:id="2" w:name="_Toc33444229"/>
       <w:r>
         <w:t>Upgrades from Step 3 Final to Step 4 Draft</w:t>
       </w:r>
@@ -2577,7 +2654,12 @@
         </w:numPr>
       </w:pPr>
       <w:r>
-        <w:t>We initially used bootstrap to style our pages. After looking at other projects and seeing that a lot of groups also used bootstrap, we felt like we needed to stand out. Huy had experience with React and web development prior to enrolling in this program, so we decided to take advantage of that. We decided to overhaul our website using React, only keeping our library concept. Our new tech stack uses React on the frontend and Next.js to handle routing. We plan to use either Python or Node on the backend to implement our SQL database.</w:t>
+        <w:t>We initially used bootstrap to style our pages. After looking at other projects and seeing that a lot of groups also used bootstrap, we felt like we needed to stand out. Huy had experience with React and web development prior to enrolling in this program, so we decided to take advantage of that. We decided to overhaul our website using React, only keeping</w:t>
+      </w:r>
+      <w:bookmarkStart w:id="3" w:name="_GoBack"/>
+      <w:bookmarkEnd w:id="3"/>
+      <w:r>
+        <w:t xml:space="preserve"> our library concept. Our new tech stack uses React on the frontend and Next.js to handle routing. We plan to use either Python or Node on the backend to implement our SQL database.</w:t>
       </w:r>
     </w:p>
     <w:p>
@@ -2631,8 +2713,6 @@
       <w:r>
         <w:t>Our website is able to insert books and customers into our database.</w:t>
       </w:r>
-      <w:bookmarkStart w:id="3" w:name="_GoBack"/>
-      <w:bookmarkEnd w:id="3"/>
     </w:p>
     <w:p>
       <w:pPr>
@@ -2686,14 +2766,48 @@
         <w:t xml:space="preserve"> and description attributes to the events entity. This allows us to add images as well as descriptions for events on our website’s events page.</w:t>
       </w:r>
     </w:p>
+    <w:p>
+      <w:pPr>
+        <w:pStyle w:val="ListParagraph"/>
+        <w:numPr>
+          <w:ilvl w:val="0"/>
+          <w:numId w:val="12"/>
+        </w:numPr>
+      </w:pPr>
+      <w:r>
+        <w:t>Changed events table attributes:</w:t>
+      </w:r>
+    </w:p>
+    <w:p>
+      <w:pPr>
+        <w:pStyle w:val="ListParagraph"/>
+        <w:numPr>
+          <w:ilvl w:val="1"/>
+          <w:numId w:val="12"/>
+        </w:numPr>
+      </w:pPr>
+      <w:r>
+        <w:t xml:space="preserve">guest, description, </w:t>
+      </w:r>
+      <w:proofErr w:type="spellStart"/>
+      <w:r>
+        <w:t>imgUrl</w:t>
+      </w:r>
+      <w:proofErr w:type="spellEnd"/>
+      <w:r>
+        <w:t xml:space="preserve"> are no longer required attributes</w:t>
+      </w:r>
+    </w:p>
     <w:p/>
     <w:p>
       <w:pPr>
         <w:pStyle w:val="Heading2"/>
       </w:pPr>
+      <w:bookmarkStart w:id="4" w:name="_Toc33444230"/>
       <w:r>
         <w:t>Actions Based on Feedback—Step 4 Draft</w:t>
       </w:r>
+      <w:bookmarkEnd w:id="4"/>
     </w:p>
     <w:p>
       <w:pPr>
@@ -2715,7 +2829,7 @@
           <w:rFonts w:eastAsia="Times New Roman"/>
         </w:rPr>
       </w:pPr>
-      <w:bookmarkStart w:id="4" w:name="_Toc33211264"/>
+      <w:bookmarkStart w:id="5" w:name="_Toc33444231"/>
       <w:r>
         <w:rPr>
           <w:rFonts w:eastAsia="Times New Roman"/>
@@ -2731,7 +2845,7 @@
       <w:r>
         <w:t>Final</w:t>
       </w:r>
-      <w:bookmarkEnd w:id="4"/>
+      <w:bookmarkEnd w:id="5"/>
     </w:p>
     <w:p>
       <w:pPr>
@@ -2891,7 +3005,7 @@
           <w:rFonts w:eastAsia="Times New Roman"/>
         </w:rPr>
       </w:pPr>
-      <w:bookmarkStart w:id="5" w:name="_Toc33211265"/>
+      <w:bookmarkStart w:id="6" w:name="_Toc33444232"/>
       <w:r>
         <w:rPr>
           <w:rFonts w:eastAsia="Times New Roman"/>
@@ -2928,7 +3042,7 @@
         </w:rPr>
         <w:t>—Step 3 Final</w:t>
       </w:r>
-      <w:bookmarkEnd w:id="5"/>
+      <w:bookmarkEnd w:id="6"/>
     </w:p>
     <w:p/>
     <w:p>
@@ -2940,6 +3054,7 @@
         </w:numPr>
       </w:pPr>
       <w:r>
+        <w:lastRenderedPageBreak/>
         <w:t>We received</w:t>
       </w:r>
       <w:r>
@@ -2976,7 +3091,6 @@
         </w:numPr>
       </w:pPr>
       <w:r>
-        <w:lastRenderedPageBreak/>
         <w:t>Peer feedback also suggested that w</w:t>
       </w:r>
       <w:r>
@@ -3036,7 +3150,7 @@
           <w:rFonts w:eastAsia="Times New Roman"/>
         </w:rPr>
       </w:pPr>
-      <w:bookmarkStart w:id="6" w:name="_Toc33211266"/>
+      <w:bookmarkStart w:id="7" w:name="_Toc33444233"/>
       <w:r>
         <w:rPr>
           <w:rFonts w:eastAsia="Times New Roman"/>
@@ -3049,7 +3163,7 @@
         </w:rPr>
         <w:t>from Step 3 Draft to Step 3 Final</w:t>
       </w:r>
-      <w:bookmarkEnd w:id="6"/>
+      <w:bookmarkEnd w:id="7"/>
     </w:p>
     <w:p/>
     <w:p>
@@ -3139,7 +3253,7 @@
           <w:rFonts w:ascii="Times New Roman" w:eastAsia="Times New Roman" w:hAnsi="Times New Roman" w:cs="Times New Roman"/>
         </w:rPr>
       </w:pPr>
-      <w:bookmarkStart w:id="7" w:name="_Toc33211267"/>
+      <w:bookmarkStart w:id="8" w:name="_Toc33444234"/>
       <w:r>
         <w:rPr>
           <w:rFonts w:eastAsia="Times New Roman"/>
@@ -3183,7 +3297,7 @@
         </w:rPr>
         <w:t xml:space="preserve"> Draft</w:t>
       </w:r>
-      <w:bookmarkEnd w:id="7"/>
+      <w:bookmarkEnd w:id="8"/>
     </w:p>
     <w:p>
       <w:pPr>
@@ -3269,15 +3383,15 @@
           <w:rFonts w:eastAsia="Times New Roman"/>
         </w:rPr>
       </w:pPr>
-      <w:bookmarkStart w:id="8" w:name="_Toc32240443"/>
-      <w:bookmarkStart w:id="9" w:name="_Toc33211268"/>
+      <w:bookmarkStart w:id="9" w:name="_Toc32240443"/>
+      <w:bookmarkStart w:id="10" w:name="_Toc33444235"/>
       <w:r>
         <w:rPr>
           <w:rFonts w:eastAsia="Times New Roman"/>
         </w:rPr>
         <w:t xml:space="preserve">Upgrades </w:t>
       </w:r>
-      <w:bookmarkEnd w:id="8"/>
+      <w:bookmarkEnd w:id="9"/>
       <w:r>
         <w:rPr>
           <w:rFonts w:eastAsia="Times New Roman"/>
@@ -3290,7 +3404,7 @@
         </w:rPr>
         <w:t xml:space="preserve"> Draft</w:t>
       </w:r>
-      <w:bookmarkEnd w:id="9"/>
+      <w:bookmarkEnd w:id="10"/>
     </w:p>
     <w:p/>
     <w:p>
@@ -3411,7 +3525,15 @@
           <w:rFonts w:ascii="Calibri" w:eastAsia="Times New Roman" w:hAnsi="Calibri" w:cs="Calibri"/>
           <w:color w:val="000000"/>
         </w:rPr>
-        <w:t xml:space="preserve"> a many-to-many relationship between Customers and Events in order to fulfill the many-to-many relationship requirement.</w:t>
+        <w:t xml:space="preserve"> a many-to-</w:t>
+      </w:r>
+      <w:r>
+        <w:rPr>
+          <w:rFonts w:ascii="Calibri" w:eastAsia="Times New Roman" w:hAnsi="Calibri" w:cs="Calibri"/>
+          <w:color w:val="000000"/>
+        </w:rPr>
+        <w:lastRenderedPageBreak/>
+        <w:t>many relationship between Customers and Events in order to fulfill the many-to-many relationship requirement.</w:t>
       </w:r>
     </w:p>
     <w:p>
@@ -3462,7 +3584,6 @@
           <w:rFonts w:ascii="Calibri" w:eastAsia="Times New Roman" w:hAnsi="Calibri" w:cs="Calibri"/>
           <w:color w:val="000000"/>
         </w:rPr>
-        <w:lastRenderedPageBreak/>
         <w:t xml:space="preserve">We created our website and added the following pages: add-events.html, admin.html, checkout-orders.html, events.html, index.html, join.html, library.html, manage-books.html, return.html, and view-event-registration.html. We also </w:t>
       </w:r>
       <w:r>
@@ -3499,8 +3620,8 @@
           <w:rFonts w:ascii="Times New Roman" w:eastAsia="Times New Roman" w:hAnsi="Times New Roman" w:cs="Times New Roman"/>
         </w:rPr>
       </w:pPr>
-      <w:bookmarkStart w:id="10" w:name="_Toc32240444"/>
-      <w:bookmarkStart w:id="11" w:name="_Toc33211269"/>
+      <w:bookmarkStart w:id="11" w:name="_Toc32240444"/>
+      <w:bookmarkStart w:id="12" w:name="_Toc33444236"/>
       <w:r>
         <w:rPr>
           <w:rFonts w:eastAsia="Times New Roman"/>
@@ -3537,8 +3658,8 @@
         </w:rPr>
         <w:t>—Step 2</w:t>
       </w:r>
-      <w:bookmarkEnd w:id="10"/>
       <w:bookmarkEnd w:id="11"/>
+      <w:bookmarkEnd w:id="12"/>
     </w:p>
     <w:p>
       <w:pPr>
@@ -3762,8 +3883,8 @@
           <w:rFonts w:ascii="Times New Roman" w:eastAsia="Times New Roman" w:hAnsi="Times New Roman" w:cs="Times New Roman"/>
         </w:rPr>
       </w:pPr>
-      <w:bookmarkStart w:id="12" w:name="_Toc32240445"/>
-      <w:bookmarkStart w:id="13" w:name="_Toc33211270"/>
+      <w:bookmarkStart w:id="13" w:name="_Toc32240445"/>
+      <w:bookmarkStart w:id="14" w:name="_Toc33444237"/>
       <w:r>
         <w:rPr>
           <w:rFonts w:eastAsia="Times New Roman"/>
@@ -3782,8 +3903,8 @@
         </w:rPr>
         <w:t xml:space="preserve"> Step 2</w:t>
       </w:r>
-      <w:bookmarkEnd w:id="12"/>
       <w:bookmarkEnd w:id="13"/>
+      <w:bookmarkEnd w:id="14"/>
     </w:p>
     <w:p>
       <w:pPr>
@@ -3993,8 +4114,8 @@
           <w:rFonts w:eastAsia="Times New Roman"/>
         </w:rPr>
       </w:pPr>
-      <w:bookmarkStart w:id="14" w:name="_Toc32240446"/>
-      <w:bookmarkStart w:id="15" w:name="_Toc33211271"/>
+      <w:bookmarkStart w:id="15" w:name="_Toc32240446"/>
+      <w:bookmarkStart w:id="16" w:name="_Toc33444238"/>
       <w:r>
         <w:rPr>
           <w:rFonts w:eastAsia="Times New Roman"/>
@@ -4002,8 +4123,8 @@
         <w:lastRenderedPageBreak/>
         <w:t>Overview</w:t>
       </w:r>
-      <w:bookmarkEnd w:id="14"/>
       <w:bookmarkEnd w:id="15"/>
+      <w:bookmarkEnd w:id="16"/>
     </w:p>
     <w:p/>
     <w:p>
@@ -4163,8 +4284,8 @@
           <w:rFonts w:eastAsia="Times New Roman"/>
         </w:rPr>
       </w:pPr>
-      <w:bookmarkStart w:id="16" w:name="_Toc32240447"/>
-      <w:bookmarkStart w:id="17" w:name="_Toc33211272"/>
+      <w:bookmarkStart w:id="17" w:name="_Toc32240447"/>
+      <w:bookmarkStart w:id="18" w:name="_Toc33444239"/>
       <w:r>
         <w:rPr>
           <w:rFonts w:eastAsia="Times New Roman"/>
@@ -4172,8 +4293,8 @@
         <w:lastRenderedPageBreak/>
         <w:t>Outline</w:t>
       </w:r>
-      <w:bookmarkEnd w:id="16"/>
       <w:bookmarkEnd w:id="17"/>
+      <w:bookmarkEnd w:id="18"/>
     </w:p>
     <w:p/>
     <w:p>
@@ -4182,8 +4303,8 @@
           <w:rFonts w:ascii="Times New Roman" w:eastAsia="Times New Roman" w:hAnsi="Times New Roman" w:cs="Times New Roman"/>
         </w:rPr>
       </w:pPr>
-      <w:bookmarkStart w:id="18" w:name="_Toc32240448"/>
-      <w:bookmarkStart w:id="19" w:name="_Toc33211273"/>
+      <w:bookmarkStart w:id="19" w:name="_Toc32240448"/>
+      <w:bookmarkStart w:id="20" w:name="_Toc33444240"/>
       <w:r>
         <w:rPr>
           <w:rStyle w:val="Heading3Char"/>
@@ -4196,8 +4317,8 @@
         </w:rPr>
         <w:t>ustomers</w:t>
       </w:r>
-      <w:bookmarkEnd w:id="18"/>
       <w:bookmarkEnd w:id="19"/>
+      <w:bookmarkEnd w:id="20"/>
       <w:r>
         <w:rPr>
           <w:rFonts w:ascii="Calibri" w:eastAsia="Times New Roman" w:hAnsi="Calibri" w:cs="Calibri"/>
@@ -4241,7 +4362,23 @@
           <w:rFonts w:ascii="Calibri" w:eastAsia="Times New Roman" w:hAnsi="Calibri" w:cs="Calibri"/>
           <w:color w:val="000000"/>
         </w:rPr>
-        <w:t xml:space="preserve">: int, </w:t>
+        <w:t xml:space="preserve">: </w:t>
+      </w:r>
+      <w:proofErr w:type="spellStart"/>
+      <w:r>
+        <w:rPr>
+          <w:rFonts w:ascii="Calibri" w:eastAsia="Times New Roman" w:hAnsi="Calibri" w:cs="Calibri"/>
+          <w:color w:val="000000"/>
+        </w:rPr>
+        <w:t>int</w:t>
+      </w:r>
+      <w:proofErr w:type="spellEnd"/>
+      <w:r>
+        <w:rPr>
+          <w:rFonts w:ascii="Calibri" w:eastAsia="Times New Roman" w:hAnsi="Calibri" w:cs="Calibri"/>
+          <w:color w:val="000000"/>
+        </w:rPr>
+        <w:t xml:space="preserve">, </w:t>
       </w:r>
       <w:proofErr w:type="spellStart"/>
       <w:r>
@@ -4439,7 +4576,23 @@
           <w:rFonts w:ascii="Calibri" w:eastAsia="Times New Roman" w:hAnsi="Calibri" w:cs="Calibri"/>
           <w:color w:val="000000"/>
         </w:rPr>
-        <w:t xml:space="preserve">: int, not NULL; $1 will be added for each day a book is overdue. </w:t>
+        <w:t xml:space="preserve">: </w:t>
+      </w:r>
+      <w:proofErr w:type="spellStart"/>
+      <w:r>
+        <w:rPr>
+          <w:rFonts w:ascii="Calibri" w:eastAsia="Times New Roman" w:hAnsi="Calibri" w:cs="Calibri"/>
+          <w:color w:val="000000"/>
+        </w:rPr>
+        <w:t>int</w:t>
+      </w:r>
+      <w:proofErr w:type="spellEnd"/>
+      <w:r>
+        <w:rPr>
+          <w:rFonts w:ascii="Calibri" w:eastAsia="Times New Roman" w:hAnsi="Calibri" w:cs="Calibri"/>
+          <w:color w:val="000000"/>
+        </w:rPr>
+        <w:t xml:space="preserve">, not NULL; $1 will be added for each day a book is overdue. </w:t>
       </w:r>
       <w:proofErr w:type="spellStart"/>
       <w:r>
@@ -4618,8 +4771,8 @@
           <w:rFonts w:ascii="Times New Roman" w:eastAsia="Times New Roman" w:hAnsi="Times New Roman" w:cs="Times New Roman"/>
         </w:rPr>
       </w:pPr>
-      <w:bookmarkStart w:id="20" w:name="_Toc32240449"/>
-      <w:bookmarkStart w:id="21" w:name="_Toc33211274"/>
+      <w:bookmarkStart w:id="21" w:name="_Toc32240449"/>
+      <w:bookmarkStart w:id="22" w:name="_Toc33444241"/>
       <w:r>
         <w:rPr>
           <w:rStyle w:val="Heading3Char"/>
@@ -4632,8 +4785,8 @@
         </w:rPr>
         <w:t>ooks</w:t>
       </w:r>
-      <w:bookmarkEnd w:id="20"/>
       <w:bookmarkEnd w:id="21"/>
+      <w:bookmarkEnd w:id="22"/>
       <w:r>
         <w:rPr>
           <w:rFonts w:ascii="Calibri" w:eastAsia="Times New Roman" w:hAnsi="Calibri" w:cs="Calibri"/>
@@ -4677,7 +4830,23 @@
           <w:rFonts w:ascii="Calibri" w:eastAsia="Times New Roman" w:hAnsi="Calibri" w:cs="Calibri"/>
           <w:color w:val="000000"/>
         </w:rPr>
-        <w:t xml:space="preserve">: int, </w:t>
+        <w:t xml:space="preserve">: </w:t>
+      </w:r>
+      <w:proofErr w:type="spellStart"/>
+      <w:r>
+        <w:rPr>
+          <w:rFonts w:ascii="Calibri" w:eastAsia="Times New Roman" w:hAnsi="Calibri" w:cs="Calibri"/>
+          <w:color w:val="000000"/>
+        </w:rPr>
+        <w:t>int</w:t>
+      </w:r>
+      <w:proofErr w:type="spellEnd"/>
+      <w:r>
+        <w:rPr>
+          <w:rFonts w:ascii="Calibri" w:eastAsia="Times New Roman" w:hAnsi="Calibri" w:cs="Calibri"/>
+          <w:color w:val="000000"/>
+        </w:rPr>
+        <w:t xml:space="preserve">, </w:t>
       </w:r>
       <w:proofErr w:type="spellStart"/>
       <w:r>
@@ -4804,31 +4973,15 @@
           <w:rFonts w:ascii="Calibri" w:eastAsia="Times New Roman" w:hAnsi="Calibri" w:cs="Calibri"/>
           <w:color w:val="000000"/>
         </w:rPr>
-        <w:t>oid</w:t>
-      </w:r>
-      <w:proofErr w:type="spellEnd"/>
-      <w:r>
-        <w:rPr>
-          <w:rFonts w:ascii="Calibri" w:eastAsia="Times New Roman" w:hAnsi="Calibri" w:cs="Calibri"/>
-          <w:color w:val="000000"/>
-        </w:rPr>
-        <w:t xml:space="preserve">: int, foreign key from </w:t>
-      </w:r>
-      <w:proofErr w:type="spellStart"/>
-      <w:r>
-        <w:rPr>
-          <w:rFonts w:ascii="Calibri" w:eastAsia="Times New Roman" w:hAnsi="Calibri" w:cs="Calibri"/>
-          <w:color w:val="000000"/>
-        </w:rPr>
-        <w:t>CheckoutOrders</w:t>
-      </w:r>
-      <w:proofErr w:type="spellEnd"/>
-      <w:r>
-        <w:rPr>
-          <w:rFonts w:ascii="Calibri" w:eastAsia="Times New Roman" w:hAnsi="Calibri" w:cs="Calibri"/>
-          <w:color w:val="000000"/>
-        </w:rPr>
-        <w:t xml:space="preserve"> entity; used to keep track of what order the book belongs to. It will be NULL if the book does not belong to an order.</w:t>
+        <w:t>imgUrl</w:t>
+      </w:r>
+      <w:proofErr w:type="spellEnd"/>
+      <w:r>
+        <w:rPr>
+          <w:rFonts w:ascii="Calibri" w:eastAsia="Times New Roman" w:hAnsi="Calibri" w:cs="Calibri"/>
+          <w:color w:val="000000"/>
+        </w:rPr>
+        <w:t>: varchar</w:t>
       </w:r>
     </w:p>
     <w:p>
@@ -4845,6 +4998,69 @@
           <w:szCs w:val="20"/>
         </w:rPr>
       </w:pPr>
+      <w:proofErr w:type="spellStart"/>
+      <w:r>
+        <w:rPr>
+          <w:rFonts w:ascii="Calibri" w:eastAsia="Times New Roman" w:hAnsi="Calibri" w:cs="Calibri"/>
+          <w:color w:val="000000"/>
+        </w:rPr>
+        <w:t>oid</w:t>
+      </w:r>
+      <w:proofErr w:type="spellEnd"/>
+      <w:r>
+        <w:rPr>
+          <w:rFonts w:ascii="Calibri" w:eastAsia="Times New Roman" w:hAnsi="Calibri" w:cs="Calibri"/>
+          <w:color w:val="000000"/>
+        </w:rPr>
+        <w:t xml:space="preserve">: </w:t>
+      </w:r>
+      <w:proofErr w:type="spellStart"/>
+      <w:r>
+        <w:rPr>
+          <w:rFonts w:ascii="Calibri" w:eastAsia="Times New Roman" w:hAnsi="Calibri" w:cs="Calibri"/>
+          <w:color w:val="000000"/>
+        </w:rPr>
+        <w:t>int</w:t>
+      </w:r>
+      <w:proofErr w:type="spellEnd"/>
+      <w:r>
+        <w:rPr>
+          <w:rFonts w:ascii="Calibri" w:eastAsia="Times New Roman" w:hAnsi="Calibri" w:cs="Calibri"/>
+          <w:color w:val="000000"/>
+        </w:rPr>
+        <w:t xml:space="preserve">, foreign key from </w:t>
+      </w:r>
+      <w:proofErr w:type="spellStart"/>
+      <w:r>
+        <w:rPr>
+          <w:rFonts w:ascii="Calibri" w:eastAsia="Times New Roman" w:hAnsi="Calibri" w:cs="Calibri"/>
+          <w:color w:val="000000"/>
+        </w:rPr>
+        <w:t>CheckoutOrders</w:t>
+      </w:r>
+      <w:proofErr w:type="spellEnd"/>
+      <w:r>
+        <w:rPr>
+          <w:rFonts w:ascii="Calibri" w:eastAsia="Times New Roman" w:hAnsi="Calibri" w:cs="Calibri"/>
+          <w:color w:val="000000"/>
+        </w:rPr>
+        <w:t xml:space="preserve"> entity; used to keep track of what order the book belongs to. It will be NULL if the book does not belong to an order.</w:t>
+      </w:r>
+    </w:p>
+    <w:p>
+      <w:pPr>
+        <w:numPr>
+          <w:ilvl w:val="0"/>
+          <w:numId w:val="4"/>
+        </w:numPr>
+        <w:textAlignment w:val="baseline"/>
+        <w:rPr>
+          <w:rFonts w:ascii="Calibri" w:eastAsia="Times New Roman" w:hAnsi="Calibri" w:cs="Calibri"/>
+          <w:color w:val="000000"/>
+          <w:sz w:val="20"/>
+          <w:szCs w:val="20"/>
+        </w:rPr>
+      </w:pPr>
       <w:r>
         <w:rPr>
           <w:rFonts w:ascii="Calibri" w:eastAsia="Times New Roman" w:hAnsi="Calibri" w:cs="Calibri"/>
@@ -4976,7 +5192,7 @@
           <w:rFonts w:ascii="Times New Roman" w:eastAsia="Times New Roman" w:hAnsi="Times New Roman" w:cs="Times New Roman"/>
         </w:rPr>
       </w:pPr>
-      <w:bookmarkStart w:id="22" w:name="_Toc33211275"/>
+      <w:bookmarkStart w:id="23" w:name="_Toc33444242"/>
       <w:proofErr w:type="spellStart"/>
       <w:r>
         <w:rPr>
@@ -4990,7 +5206,7 @@
         </w:rPr>
         <w:t>heckoutOrders</w:t>
       </w:r>
-      <w:bookmarkEnd w:id="22"/>
+      <w:bookmarkEnd w:id="23"/>
       <w:proofErr w:type="spellEnd"/>
       <w:r>
         <w:rPr>
@@ -5051,7 +5267,23 @@
           <w:rFonts w:ascii="Calibri" w:eastAsia="Times New Roman" w:hAnsi="Calibri" w:cs="Calibri"/>
           <w:color w:val="000000"/>
         </w:rPr>
-        <w:t xml:space="preserve">: int, </w:t>
+        <w:t xml:space="preserve">: </w:t>
+      </w:r>
+      <w:proofErr w:type="spellStart"/>
+      <w:r>
+        <w:rPr>
+          <w:rFonts w:ascii="Calibri" w:eastAsia="Times New Roman" w:hAnsi="Calibri" w:cs="Calibri"/>
+          <w:color w:val="000000"/>
+        </w:rPr>
+        <w:t>int</w:t>
+      </w:r>
+      <w:proofErr w:type="spellEnd"/>
+      <w:r>
+        <w:rPr>
+          <w:rFonts w:ascii="Calibri" w:eastAsia="Times New Roman" w:hAnsi="Calibri" w:cs="Calibri"/>
+          <w:color w:val="000000"/>
+        </w:rPr>
+        <w:t xml:space="preserve">, </w:t>
       </w:r>
       <w:proofErr w:type="spellStart"/>
       <w:r>
@@ -5160,7 +5392,23 @@
           <w:rFonts w:ascii="Calibri" w:eastAsia="Times New Roman" w:hAnsi="Calibri" w:cs="Calibri"/>
           <w:color w:val="000000"/>
         </w:rPr>
-        <w:t>: int, foreign key from Customers entity. Represents the ID of the customer who made the checkout order. </w:t>
+        <w:t xml:space="preserve">: </w:t>
+      </w:r>
+      <w:proofErr w:type="spellStart"/>
+      <w:r>
+        <w:rPr>
+          <w:rFonts w:ascii="Calibri" w:eastAsia="Times New Roman" w:hAnsi="Calibri" w:cs="Calibri"/>
+          <w:color w:val="000000"/>
+        </w:rPr>
+        <w:t>int</w:t>
+      </w:r>
+      <w:proofErr w:type="spellEnd"/>
+      <w:r>
+        <w:rPr>
+          <w:rFonts w:ascii="Calibri" w:eastAsia="Times New Roman" w:hAnsi="Calibri" w:cs="Calibri"/>
+          <w:color w:val="000000"/>
+        </w:rPr>
+        <w:t>, foreign key from Customers entity. Represents the ID of the customer who made the checkout order. </w:t>
       </w:r>
     </w:p>
     <w:p>
@@ -5182,6 +5430,7 @@
           <w:rFonts w:ascii="Calibri" w:eastAsia="Times New Roman" w:hAnsi="Calibri" w:cs="Calibri"/>
           <w:color w:val="000000"/>
         </w:rPr>
+        <w:lastRenderedPageBreak/>
         <w:t xml:space="preserve">One-to-many relationship between the Customers and </w:t>
       </w:r>
       <w:proofErr w:type="spellStart"/>
@@ -5230,15 +5479,7 @@
           <w:rFonts w:ascii="Calibri" w:eastAsia="Times New Roman" w:hAnsi="Calibri" w:cs="Calibri"/>
           <w:color w:val="000000"/>
         </w:rPr>
-        <w:t xml:space="preserve"> is only </w:t>
-      </w:r>
-      <w:r>
-        <w:rPr>
-          <w:rFonts w:ascii="Calibri" w:eastAsia="Times New Roman" w:hAnsi="Calibri" w:cs="Calibri"/>
-          <w:color w:val="000000"/>
-        </w:rPr>
-        <w:lastRenderedPageBreak/>
-        <w:t xml:space="preserve">associated with at most one of the Customers. Customers can have 0 or more </w:t>
+        <w:t xml:space="preserve"> is only associated with at most one of the Customers. Customers can have 0 or more </w:t>
       </w:r>
       <w:proofErr w:type="spellStart"/>
       <w:r>
@@ -5420,7 +5661,7 @@
           <w:rFonts w:ascii="Times New Roman" w:eastAsia="Times New Roman" w:hAnsi="Times New Roman" w:cs="Times New Roman"/>
         </w:rPr>
       </w:pPr>
-      <w:bookmarkStart w:id="23" w:name="_Toc33211276"/>
+      <w:bookmarkStart w:id="24" w:name="_Toc33444243"/>
       <w:r>
         <w:rPr>
           <w:rStyle w:val="Heading3Char"/>
@@ -5433,7 +5674,7 @@
         </w:rPr>
         <w:t>vents</w:t>
       </w:r>
-      <w:bookmarkEnd w:id="23"/>
+      <w:bookmarkEnd w:id="24"/>
       <w:r>
         <w:rPr>
           <w:rFonts w:ascii="Calibri" w:eastAsia="Times New Roman" w:hAnsi="Calibri" w:cs="Calibri"/>
@@ -5484,7 +5725,23 @@
           <w:rFonts w:ascii="Calibri" w:eastAsia="Times New Roman" w:hAnsi="Calibri" w:cs="Calibri"/>
           <w:color w:val="000000"/>
         </w:rPr>
-        <w:t xml:space="preserve">: int, </w:t>
+        <w:t xml:space="preserve">: </w:t>
+      </w:r>
+      <w:proofErr w:type="spellStart"/>
+      <w:r>
+        <w:rPr>
+          <w:rFonts w:ascii="Calibri" w:eastAsia="Times New Roman" w:hAnsi="Calibri" w:cs="Calibri"/>
+          <w:color w:val="000000"/>
+        </w:rPr>
+        <w:t>int</w:t>
+      </w:r>
+      <w:proofErr w:type="spellEnd"/>
+      <w:r>
+        <w:rPr>
+          <w:rFonts w:ascii="Calibri" w:eastAsia="Times New Roman" w:hAnsi="Calibri" w:cs="Calibri"/>
+          <w:color w:val="000000"/>
+        </w:rPr>
+        <w:t xml:space="preserve">, </w:t>
       </w:r>
       <w:proofErr w:type="spellStart"/>
       <w:r>
@@ -5560,7 +5817,7 @@
           <w:rFonts w:ascii="Calibri" w:eastAsia="Times New Roman" w:hAnsi="Calibri" w:cs="Calibri"/>
           <w:color w:val="000000"/>
         </w:rPr>
-        <w:t>guest: varchar, not NULL</w:t>
+        <w:t>guest: varchar</w:t>
       </w:r>
     </w:p>
     <w:p>
@@ -5580,6 +5837,55 @@
           <w:rFonts w:ascii="Calibri" w:eastAsia="Times New Roman" w:hAnsi="Calibri" w:cs="Calibri"/>
           <w:color w:val="000000"/>
         </w:rPr>
+        <w:t>description: varchar</w:t>
+      </w:r>
+    </w:p>
+    <w:p>
+      <w:pPr>
+        <w:numPr>
+          <w:ilvl w:val="0"/>
+          <w:numId w:val="6"/>
+        </w:numPr>
+        <w:textAlignment w:val="baseline"/>
+        <w:rPr>
+          <w:rFonts w:ascii="Calibri" w:eastAsia="Times New Roman" w:hAnsi="Calibri" w:cs="Calibri"/>
+          <w:color w:val="000000"/>
+        </w:rPr>
+      </w:pPr>
+      <w:proofErr w:type="spellStart"/>
+      <w:r>
+        <w:rPr>
+          <w:rFonts w:ascii="Calibri" w:eastAsia="Times New Roman" w:hAnsi="Calibri" w:cs="Calibri"/>
+          <w:color w:val="000000"/>
+        </w:rPr>
+        <w:t>imgUrl</w:t>
+      </w:r>
+      <w:proofErr w:type="spellEnd"/>
+      <w:r>
+        <w:rPr>
+          <w:rFonts w:ascii="Calibri" w:eastAsia="Times New Roman" w:hAnsi="Calibri" w:cs="Calibri"/>
+          <w:color w:val="000000"/>
+        </w:rPr>
+        <w:t>: varchar</w:t>
+      </w:r>
+    </w:p>
+    <w:p>
+      <w:pPr>
+        <w:numPr>
+          <w:ilvl w:val="0"/>
+          <w:numId w:val="6"/>
+        </w:numPr>
+        <w:textAlignment w:val="baseline"/>
+        <w:rPr>
+          <w:rFonts w:ascii="Calibri" w:eastAsia="Times New Roman" w:hAnsi="Calibri" w:cs="Calibri"/>
+          <w:color w:val="000000"/>
+        </w:rPr>
+      </w:pPr>
+      <w:r>
+        <w:rPr>
+          <w:rFonts w:ascii="Calibri" w:eastAsia="Times New Roman" w:hAnsi="Calibri" w:cs="Calibri"/>
+          <w:color w:val="000000"/>
+        </w:rPr>
         <w:t>Many-to-many relationship between the Events and Customers entities: Customers can sign up for multiple Events and Events can have multiple Customers.</w:t>
       </w:r>
     </w:p>
@@ -5596,7 +5902,7 @@
           <w:rFonts w:ascii="Times New Roman" w:eastAsia="Times New Roman" w:hAnsi="Times New Roman" w:cs="Times New Roman"/>
         </w:rPr>
       </w:pPr>
-      <w:bookmarkStart w:id="24" w:name="_Toc33211277"/>
+      <w:bookmarkStart w:id="25" w:name="_Toc33444244"/>
       <w:proofErr w:type="spellStart"/>
       <w:r>
         <w:rPr>
@@ -5610,7 +5916,7 @@
         </w:rPr>
         <w:t>ventRegistrations</w:t>
       </w:r>
-      <w:bookmarkEnd w:id="24"/>
+      <w:bookmarkEnd w:id="25"/>
       <w:proofErr w:type="spellEnd"/>
       <w:r>
         <w:rPr>
@@ -5662,7 +5968,23 @@
           <w:rFonts w:ascii="Calibri" w:eastAsia="Times New Roman" w:hAnsi="Calibri" w:cs="Calibri"/>
           <w:color w:val="000000"/>
         </w:rPr>
-        <w:t xml:space="preserve">: int, </w:t>
+        <w:t xml:space="preserve">: </w:t>
+      </w:r>
+      <w:proofErr w:type="spellStart"/>
+      <w:r>
+        <w:rPr>
+          <w:rFonts w:ascii="Calibri" w:eastAsia="Times New Roman" w:hAnsi="Calibri" w:cs="Calibri"/>
+          <w:color w:val="000000"/>
+        </w:rPr>
+        <w:t>int</w:t>
+      </w:r>
+      <w:proofErr w:type="spellEnd"/>
+      <w:r>
+        <w:rPr>
+          <w:rFonts w:ascii="Calibri" w:eastAsia="Times New Roman" w:hAnsi="Calibri" w:cs="Calibri"/>
+          <w:color w:val="000000"/>
+        </w:rPr>
+        <w:t xml:space="preserve">, </w:t>
       </w:r>
       <w:proofErr w:type="spellStart"/>
       <w:r>
@@ -5707,7 +6029,23 @@
           <w:rFonts w:ascii="Calibri" w:eastAsia="Times New Roman" w:hAnsi="Calibri" w:cs="Calibri"/>
           <w:color w:val="000000"/>
         </w:rPr>
-        <w:t>: int, not NULL, foreign key from the Customers entity</w:t>
+        <w:t xml:space="preserve">: </w:t>
+      </w:r>
+      <w:proofErr w:type="spellStart"/>
+      <w:r>
+        <w:rPr>
+          <w:rFonts w:ascii="Calibri" w:eastAsia="Times New Roman" w:hAnsi="Calibri" w:cs="Calibri"/>
+          <w:color w:val="000000"/>
+        </w:rPr>
+        <w:t>int</w:t>
+      </w:r>
+      <w:proofErr w:type="spellEnd"/>
+      <w:r>
+        <w:rPr>
+          <w:rFonts w:ascii="Calibri" w:eastAsia="Times New Roman" w:hAnsi="Calibri" w:cs="Calibri"/>
+          <w:color w:val="000000"/>
+        </w:rPr>
+        <w:t>, not NULL, foreign key from the Customers entity</w:t>
       </w:r>
     </w:p>
     <w:p>
@@ -5736,7 +6074,23 @@
           <w:rFonts w:ascii="Calibri" w:eastAsia="Times New Roman" w:hAnsi="Calibri" w:cs="Calibri"/>
           <w:color w:val="000000"/>
         </w:rPr>
-        <w:t>: int, not NULL, foreign key from the Events entity</w:t>
+        <w:t xml:space="preserve">: </w:t>
+      </w:r>
+      <w:proofErr w:type="spellStart"/>
+      <w:r>
+        <w:rPr>
+          <w:rFonts w:ascii="Calibri" w:eastAsia="Times New Roman" w:hAnsi="Calibri" w:cs="Calibri"/>
+          <w:color w:val="000000"/>
+        </w:rPr>
+        <w:t>int</w:t>
+      </w:r>
+      <w:proofErr w:type="spellEnd"/>
+      <w:r>
+        <w:rPr>
+          <w:rFonts w:ascii="Calibri" w:eastAsia="Times New Roman" w:hAnsi="Calibri" w:cs="Calibri"/>
+          <w:color w:val="000000"/>
+        </w:rPr>
+        <w:t>, not NULL, foreign key from the Events entity</w:t>
       </w:r>
     </w:p>
     <w:p>
@@ -5751,7 +6105,7 @@
         </w:rPr>
         <w:br w:type="page"/>
       </w:r>
-      <w:bookmarkStart w:id="25" w:name="_Toc32240450"/>
+      <w:bookmarkStart w:id="26" w:name="_Toc32240450"/>
     </w:p>
     <w:p>
       <w:pPr>
@@ -5760,7 +6114,7 @@
           <w:rFonts w:ascii="Times New Roman" w:eastAsia="Times New Roman" w:hAnsi="Times New Roman" w:cs="Times New Roman"/>
         </w:rPr>
       </w:pPr>
-      <w:bookmarkStart w:id="26" w:name="_Toc33211278"/>
+      <w:bookmarkStart w:id="27" w:name="_Toc33444245"/>
       <w:r>
         <w:rPr>
           <w:rFonts w:eastAsia="Times New Roman"/>
@@ -5780,7 +6134,7 @@
         </w:rPr>
         <w:t xml:space="preserve"> Peer Reviewers—Step 3</w:t>
       </w:r>
-      <w:bookmarkEnd w:id="26"/>
+      <w:bookmarkEnd w:id="27"/>
     </w:p>
     <w:p>
       <w:pPr>
@@ -6444,7 +6798,25 @@
           <w:rFonts w:asciiTheme="minorHAnsi" w:hAnsiTheme="minorHAnsi" w:cstheme="minorHAnsi"/>
           <w:color w:val="333333"/>
         </w:rPr>
-        <w:t xml:space="preserve">, qty, price and </w:t>
+        <w:t xml:space="preserve">, </w:t>
+      </w:r>
+      <w:proofErr w:type="spellStart"/>
+      <w:r>
+        <w:rPr>
+          <w:rStyle w:val="Strong"/>
+          <w:rFonts w:asciiTheme="minorHAnsi" w:hAnsiTheme="minorHAnsi" w:cstheme="minorHAnsi"/>
+          <w:color w:val="333333"/>
+        </w:rPr>
+        <w:t>qty</w:t>
+      </w:r>
+      <w:proofErr w:type="spellEnd"/>
+      <w:r>
+        <w:rPr>
+          <w:rStyle w:val="Strong"/>
+          <w:rFonts w:asciiTheme="minorHAnsi" w:hAnsiTheme="minorHAnsi" w:cstheme="minorHAnsi"/>
+          <w:color w:val="333333"/>
+        </w:rPr>
+        <w:t xml:space="preserve">, price and </w:t>
       </w:r>
       <w:proofErr w:type="spellStart"/>
       <w:r>
@@ -6657,25 +7029,7 @@
           <w:rFonts w:asciiTheme="minorHAnsi" w:hAnsiTheme="minorHAnsi" w:cstheme="minorHAnsi"/>
           <w:color w:val="333333"/>
         </w:rPr>
-        <w:t xml:space="preserve">Is there at least one </w:t>
-      </w:r>
-      <w:proofErr w:type="gramStart"/>
-      <w:r>
-        <w:rPr>
-          <w:rStyle w:val="Strong"/>
-          <w:rFonts w:asciiTheme="minorHAnsi" w:hAnsiTheme="minorHAnsi" w:cstheme="minorHAnsi"/>
-          <w:color w:val="333333"/>
-        </w:rPr>
-        <w:t>DELETE</w:t>
-      </w:r>
-      <w:proofErr w:type="gramEnd"/>
-      <w:r>
-        <w:rPr>
-          <w:rStyle w:val="Strong"/>
-          <w:rFonts w:asciiTheme="minorHAnsi" w:hAnsiTheme="minorHAnsi" w:cstheme="minorHAnsi"/>
-          <w:color w:val="333333"/>
-        </w:rPr>
-        <w:t xml:space="preserve"> and does at least one DELETE remove things from a M:M relationship? In other words, if an order is deleted from the Orders table, it should also delete </w:t>
+        <w:t xml:space="preserve">Is there at least one DELETE and does at least one DELETE remove things from a M:M relationship? In other words, if an order is deleted from the Orders table, it should also delete </w:t>
       </w:r>
       <w:r>
         <w:rPr>
@@ -6989,25 +7343,7 @@
           <w:color w:val="333333"/>
           <w:shd w:val="clear" w:color="auto" w:fill="FFFFFF"/>
         </w:rPr>
-        <w:t xml:space="preserve">rom the UI side, there doesn't seem to be an UPDATE function, but it's possible it's implemented in the </w:t>
-      </w:r>
-      <w:proofErr w:type="gramStart"/>
-      <w:r>
-        <w:rPr>
-          <w:rFonts w:eastAsia="Times New Roman" w:cstheme="minorHAnsi"/>
-          <w:color w:val="333333"/>
-          <w:shd w:val="clear" w:color="auto" w:fill="FFFFFF"/>
-        </w:rPr>
-        <w:t>back-end</w:t>
-      </w:r>
-      <w:proofErr w:type="gramEnd"/>
-      <w:r>
-        <w:rPr>
-          <w:rFonts w:eastAsia="Times New Roman" w:cstheme="minorHAnsi"/>
-          <w:color w:val="333333"/>
-          <w:shd w:val="clear" w:color="auto" w:fill="FFFFFF"/>
-        </w:rPr>
-        <w:t>.</w:t>
+        <w:t>rom the UI side, there doesn't seem to be an UPDATE function, but it's possible it's implemented in the back-end.</w:t>
       </w:r>
     </w:p>
     <w:p>
@@ -7517,7 +7853,7 @@
           <w:rFonts w:ascii="Times New Roman" w:eastAsia="Times New Roman" w:hAnsi="Times New Roman" w:cs="Times New Roman"/>
         </w:rPr>
       </w:pPr>
-      <w:bookmarkStart w:id="27" w:name="_Toc33211279"/>
+      <w:bookmarkStart w:id="28" w:name="_Toc33444246"/>
       <w:r>
         <w:rPr>
           <w:rFonts w:eastAsia="Times New Roman"/>
@@ -7525,7 +7861,7 @@
         <w:lastRenderedPageBreak/>
         <w:t xml:space="preserve">Feedback </w:t>
       </w:r>
-      <w:bookmarkEnd w:id="25"/>
+      <w:bookmarkEnd w:id="26"/>
       <w:r>
         <w:rPr>
           <w:rFonts w:eastAsia="Times New Roman"/>
@@ -7544,7 +7880,7 @@
         </w:rPr>
         <w:t>—Step 2</w:t>
       </w:r>
-      <w:bookmarkEnd w:id="27"/>
+      <w:bookmarkEnd w:id="28"/>
     </w:p>
     <w:p>
       <w:pPr>
@@ -8329,23 +8665,7 @@
           <w:rFonts w:eastAsia="Times New Roman" w:cstheme="minorHAnsi"/>
           <w:color w:val="000000"/>
         </w:rPr>
-        <w:t xml:space="preserve">There is no many to many </w:t>
-      </w:r>
-      <w:proofErr w:type="gramStart"/>
-      <w:r>
-        <w:rPr>
-          <w:rFonts w:eastAsia="Times New Roman" w:cstheme="minorHAnsi"/>
-          <w:color w:val="000000"/>
-        </w:rPr>
-        <w:t>relationship</w:t>
-      </w:r>
-      <w:proofErr w:type="gramEnd"/>
-      <w:r>
-        <w:rPr>
-          <w:rFonts w:eastAsia="Times New Roman" w:cstheme="minorHAnsi"/>
-          <w:color w:val="000000"/>
-        </w:rPr>
-        <w:t>, but the 1:M relationships are formulated correctly.</w:t>
+        <w:t>There is no many to many relationship, but the 1:M relationships are formulated correctly.</w:t>
       </w:r>
     </w:p>
     <w:p>
@@ -8740,23 +9060,7 @@
           <w:rFonts w:eastAsia="Times New Roman" w:cstheme="minorHAnsi"/>
           <w:color w:val="000000"/>
         </w:rPr>
-        <w:t xml:space="preserve">c. Yes, camel case style is </w:t>
-      </w:r>
-      <w:proofErr w:type="gramStart"/>
-      <w:r>
-        <w:rPr>
-          <w:rFonts w:eastAsia="Times New Roman" w:cstheme="minorHAnsi"/>
-          <w:color w:val="000000"/>
-        </w:rPr>
-        <w:t>used</w:t>
-      </w:r>
-      <w:proofErr w:type="gramEnd"/>
-      <w:r>
-        <w:rPr>
-          <w:rFonts w:eastAsia="Times New Roman" w:cstheme="minorHAnsi"/>
-          <w:color w:val="000000"/>
-        </w:rPr>
-        <w:t xml:space="preserve"> and naming is properly capitalized.</w:t>
+        <w:t>c. Yes, camel case style is used and naming is properly capitalized.</w:t>
       </w:r>
     </w:p>
     <w:p>
@@ -8785,7 +9089,7 @@
           <w:rFonts w:eastAsia="Times New Roman"/>
         </w:rPr>
       </w:pPr>
-      <w:bookmarkStart w:id="28" w:name="_Toc33211280"/>
+      <w:bookmarkStart w:id="29" w:name="_Toc33444247"/>
       <w:r>
         <w:rPr>
           <w:rFonts w:eastAsia="Times New Roman"/>
@@ -8793,7 +9097,7 @@
         <w:lastRenderedPageBreak/>
         <w:t>Entity-Relationship Diagram</w:t>
       </w:r>
-      <w:bookmarkEnd w:id="28"/>
+      <w:bookmarkEnd w:id="29"/>
     </w:p>
     <w:p>
       <w:pPr>
@@ -8869,7 +9173,7 @@
           <w:rFonts w:eastAsia="Times New Roman"/>
         </w:rPr>
       </w:pPr>
-      <w:bookmarkStart w:id="29" w:name="_Toc33211281"/>
+      <w:bookmarkStart w:id="30" w:name="_Toc33444248"/>
       <w:r>
         <w:rPr>
           <w:rFonts w:eastAsia="Times New Roman"/>
@@ -8877,7 +9181,7 @@
         <w:lastRenderedPageBreak/>
         <w:t>Schema</w:t>
       </w:r>
-      <w:bookmarkEnd w:id="29"/>
+      <w:bookmarkEnd w:id="30"/>
     </w:p>
     <w:p>
       <w:r>
@@ -8940,8 +9244,8 @@
 </file>
 
 <file path=word/numbering.xml><?xml version="1.0" encoding="utf-8"?>
-<w:numbering xmlns:wpc="http://schemas.microsoft.com/office/word/2010/wordprocessingCanvas" xmlns:cx="http://schemas.microsoft.com/office/drawing/2014/chartex" xmlns:cx1="http://schemas.microsoft.com/office/drawing/2015/9/8/chartex" xmlns:cx2="http://schemas.microsoft.com/office/drawing/2015/10/21/chartex" xmlns:cx3="http://schemas.microsoft.com/office/drawing/2016/5/9/chartex" xmlns:cx4="http://schemas.microsoft.com/office/drawing/2016/5/10/chartex" xmlns:cx5="http://schemas.microsoft.com/office/drawing/2016/5/11/chartex" xmlns:cx6="http://schemas.microsoft.com/office/drawing/2016/5/12/chartex" xmlns:cx7="http://schemas.microsoft.com/office/drawing/2016/5/13/chartex" xmlns:cx8="http://schemas.microsoft.com/office/drawing/2016/5/14/chartex" xmlns:mc="http://schemas.openxmlformats.org/markup-compatibility/2006" xmlns:aink="http://schemas.microsoft.com/office/drawing/2016/ink" xmlns:am3d="http://schemas.microsoft.com/office/drawing/2017/model3d" xmlns:o="urn:schemas-microsoft-com:office:office" xmlns:r="http://schemas.openxmlformats.org/officeDocument/2006/relationships" xmlns:m="http://schemas.openxmlformats.org/officeDocument/2006/math" xmlns:v="urn:schemas-microsoft-com:vml" xmlns:wp14="http://schemas.microsoft.com/office/word/2010/wordprocessingDrawing" xmlns:wp="http://schemas.openxmlformats.org/drawingml/2006/wordprocessingDrawing" xmlns:w10="urn:schemas-microsoft-com:office:word" xmlns:w="http://schemas.openxmlformats.org/wordprocessingml/2006/main" xmlns:w14="http://schemas.microsoft.com/office/word/2010/wordml" xmlns:w15="http://schemas.microsoft.com/office/word/2012/wordml" xmlns:w16cid="http://schemas.microsoft.com/office/word/2016/wordml/cid" xmlns:w16se="http://schemas.microsoft.com/office/word/2015/wordml/symex" xmlns:wpg="http://schemas.microsoft.com/office/word/2010/wordprocessingGroup" xmlns:wpi="http://schemas.microsoft.com/office/word/2010/wordprocessingInk" xmlns:wne="http://schemas.microsoft.com/office/word/2006/wordml" xmlns:wps="http://schemas.microsoft.com/office/word/2010/wordprocessingShape" mc:Ignorable="w14 w15 w16se w16cid wp14">
-  <w:abstractNum w:abstractNumId="0" w15:restartNumberingAfterBreak="0">
+<w:numbering xmlns:wpc="http://schemas.microsoft.com/office/word/2010/wordprocessingCanvas" xmlns:mo="http://schemas.microsoft.com/office/mac/office/2008/main" xmlns:mc="http://schemas.openxmlformats.org/markup-compatibility/2006" xmlns:mv="urn:schemas-microsoft-com:mac:vml" xmlns:o="urn:schemas-microsoft-com:office:office" xmlns:r="http://schemas.openxmlformats.org/officeDocument/2006/relationships" xmlns:m="http://schemas.openxmlformats.org/officeDocument/2006/math" xmlns:v="urn:schemas-microsoft-com:vml" xmlns:wp14="http://schemas.microsoft.com/office/word/2010/wordprocessingDrawing" xmlns:wp="http://schemas.openxmlformats.org/drawingml/2006/wordprocessingDrawing" xmlns:w10="urn:schemas-microsoft-com:office:word" xmlns:w="http://schemas.openxmlformats.org/wordprocessingml/2006/main" xmlns:w14="http://schemas.microsoft.com/office/word/2010/wordml" xmlns:w15="http://schemas.microsoft.com/office/word/2012/wordml" xmlns:wpg="http://schemas.microsoft.com/office/word/2010/wordprocessingGroup" xmlns:wpi="http://schemas.microsoft.com/office/word/2010/wordprocessingInk" xmlns:wne="http://schemas.microsoft.com/office/word/2006/wordml" xmlns:wps="http://schemas.microsoft.com/office/word/2010/wordprocessingShape" mc:Ignorable="w14 w15 wp14">
+  <w:abstractNum w:abstractNumId="0">
     <w:nsid w:val="00AD238A"/>
     <w:multiLevelType w:val="multilevel"/>
     <w:tmpl w:val="38E06842"/>
@@ -9090,7 +9394,7 @@
       </w:rPr>
     </w:lvl>
   </w:abstractNum>
-  <w:abstractNum w:abstractNumId="1" w15:restartNumberingAfterBreak="0">
+  <w:abstractNum w:abstractNumId="1">
     <w:nsid w:val="1CCB4887"/>
     <w:multiLevelType w:val="hybridMultilevel"/>
     <w:tmpl w:val="2D4C096E"/>
@@ -9203,7 +9507,7 @@
       </w:rPr>
     </w:lvl>
   </w:abstractNum>
-  <w:abstractNum w:abstractNumId="2" w15:restartNumberingAfterBreak="0">
+  <w:abstractNum w:abstractNumId="2">
     <w:nsid w:val="203E21C6"/>
     <w:multiLevelType w:val="multilevel"/>
     <w:tmpl w:val="CED8BBBC"/>
@@ -9352,7 +9656,7 @@
       </w:rPr>
     </w:lvl>
   </w:abstractNum>
-  <w:abstractNum w:abstractNumId="3" w15:restartNumberingAfterBreak="0">
+  <w:abstractNum w:abstractNumId="3">
     <w:nsid w:val="21CE17D5"/>
     <w:multiLevelType w:val="multilevel"/>
     <w:tmpl w:val="0F00EF84"/>
@@ -9501,7 +9805,7 @@
       </w:rPr>
     </w:lvl>
   </w:abstractNum>
-  <w:abstractNum w:abstractNumId="4" w15:restartNumberingAfterBreak="0">
+  <w:abstractNum w:abstractNumId="4">
     <w:nsid w:val="28157128"/>
     <w:multiLevelType w:val="hybridMultilevel"/>
     <w:tmpl w:val="CF72EB56"/>
@@ -9614,7 +9918,7 @@
       </w:rPr>
     </w:lvl>
   </w:abstractNum>
-  <w:abstractNum w:abstractNumId="5" w15:restartNumberingAfterBreak="0">
+  <w:abstractNum w:abstractNumId="5">
     <w:nsid w:val="2D944803"/>
     <w:multiLevelType w:val="multilevel"/>
     <w:tmpl w:val="9794A6F0"/>
@@ -9763,7 +10067,7 @@
       </w:rPr>
     </w:lvl>
   </w:abstractNum>
-  <w:abstractNum w:abstractNumId="6" w15:restartNumberingAfterBreak="0">
+  <w:abstractNum w:abstractNumId="6">
     <w:nsid w:val="3EC5400D"/>
     <w:multiLevelType w:val="multilevel"/>
     <w:tmpl w:val="F6D8473A"/>
@@ -9912,7 +10216,7 @@
       </w:rPr>
     </w:lvl>
   </w:abstractNum>
-  <w:abstractNum w:abstractNumId="7" w15:restartNumberingAfterBreak="0">
+  <w:abstractNum w:abstractNumId="7">
     <w:nsid w:val="503C49F5"/>
     <w:multiLevelType w:val="multilevel"/>
     <w:tmpl w:val="17185712"/>
@@ -10061,7 +10365,7 @@
       </w:rPr>
     </w:lvl>
   </w:abstractNum>
-  <w:abstractNum w:abstractNumId="8" w15:restartNumberingAfterBreak="0">
+  <w:abstractNum w:abstractNumId="8">
     <w:nsid w:val="5B83767C"/>
     <w:multiLevelType w:val="multilevel"/>
     <w:tmpl w:val="942C0AB4"/>
@@ -10210,7 +10514,7 @@
       </w:rPr>
     </w:lvl>
   </w:abstractNum>
-  <w:abstractNum w:abstractNumId="9" w15:restartNumberingAfterBreak="0">
+  <w:abstractNum w:abstractNumId="9">
     <w:nsid w:val="601148A0"/>
     <w:multiLevelType w:val="hybridMultilevel"/>
     <w:tmpl w:val="D760031E"/>
@@ -10323,7 +10627,7 @@
       </w:rPr>
     </w:lvl>
   </w:abstractNum>
-  <w:abstractNum w:abstractNumId="10" w15:restartNumberingAfterBreak="0">
+  <w:abstractNum w:abstractNumId="10">
     <w:nsid w:val="6090484A"/>
     <w:multiLevelType w:val="multilevel"/>
     <w:tmpl w:val="FE1888E8"/>
@@ -10472,7 +10776,7 @@
       </w:rPr>
     </w:lvl>
   </w:abstractNum>
-  <w:abstractNum w:abstractNumId="11" w15:restartNumberingAfterBreak="0">
+  <w:abstractNum w:abstractNumId="11">
     <w:nsid w:val="689C08F9"/>
     <w:multiLevelType w:val="multilevel"/>
     <w:tmpl w:val="D15433AC"/>
@@ -10621,7 +10925,7 @@
       </w:rPr>
     </w:lvl>
   </w:abstractNum>
-  <w:abstractNum w:abstractNumId="12" w15:restartNumberingAfterBreak="0">
+  <w:abstractNum w:abstractNumId="12">
     <w:nsid w:val="68E2705E"/>
     <w:multiLevelType w:val="hybridMultilevel"/>
     <w:tmpl w:val="0E204238"/>
@@ -10734,7 +11038,7 @@
       </w:rPr>
     </w:lvl>
   </w:abstractNum>
-  <w:abstractNum w:abstractNumId="13" w15:restartNumberingAfterBreak="0">
+  <w:abstractNum w:abstractNumId="13">
     <w:nsid w:val="6B3F18DF"/>
     <w:multiLevelType w:val="hybridMultilevel"/>
     <w:tmpl w:val="D5A81A10"/>
@@ -10750,7 +11054,7 @@
         <w:rFonts w:ascii="Symbol" w:hAnsi="Symbol" w:hint="default"/>
       </w:rPr>
     </w:lvl>
-    <w:lvl w:ilvl="1" w:tplc="04090003" w:tentative="1">
+    <w:lvl w:ilvl="1" w:tplc="04090003">
       <w:start w:val="1"/>
       <w:numFmt w:val="bullet"/>
       <w:lvlText w:val="o"/>
@@ -10847,7 +11151,7 @@
       </w:rPr>
     </w:lvl>
   </w:abstractNum>
-  <w:abstractNum w:abstractNumId="14" w15:restartNumberingAfterBreak="0">
+  <w:abstractNum w:abstractNumId="14">
     <w:nsid w:val="6F044B5A"/>
     <w:multiLevelType w:val="hybridMultilevel"/>
     <w:tmpl w:val="A9AE2630"/>
@@ -10960,7 +11264,7 @@
       </w:rPr>
     </w:lvl>
   </w:abstractNum>
-  <w:abstractNum w:abstractNumId="15" w15:restartNumberingAfterBreak="0">
+  <w:abstractNum w:abstractNumId="15">
     <w:nsid w:val="73DB6C0B"/>
     <w:multiLevelType w:val="multilevel"/>
     <w:tmpl w:val="445C1282"/>
@@ -11109,7 +11413,7 @@
       </w:rPr>
     </w:lvl>
   </w:abstractNum>
-  <w:abstractNum w:abstractNumId="16" w15:restartNumberingAfterBreak="0">
+  <w:abstractNum w:abstractNumId="16">
     <w:nsid w:val="781E5D96"/>
     <w:multiLevelType w:val="hybridMultilevel"/>
     <w:tmpl w:val="249239D6"/>
@@ -11277,7 +11581,7 @@
 </file>
 
 <file path=word/styles.xml><?xml version="1.0" encoding="utf-8"?>
-<w:styles xmlns:mc="http://schemas.openxmlformats.org/markup-compatibility/2006" xmlns:r="http://schemas.openxmlformats.org/officeDocument/2006/relationships" xmlns:w="http://schemas.openxmlformats.org/wordprocessingml/2006/main" xmlns:w14="http://schemas.microsoft.com/office/word/2010/wordml" xmlns:w15="http://schemas.microsoft.com/office/word/2012/wordml" xmlns:w16cid="http://schemas.microsoft.com/office/word/2016/wordml/cid" xmlns:w16se="http://schemas.microsoft.com/office/word/2015/wordml/symex" mc:Ignorable="w14 w15 w16se w16cid">
+<w:styles xmlns:mc="http://schemas.openxmlformats.org/markup-compatibility/2006" xmlns:r="http://schemas.openxmlformats.org/officeDocument/2006/relationships" xmlns:w="http://schemas.openxmlformats.org/wordprocessingml/2006/main" xmlns:w14="http://schemas.microsoft.com/office/word/2010/wordml" xmlns:w15="http://schemas.microsoft.com/office/word/2012/wordml" mc:Ignorable="w14 w15">
   <w:docDefaults>
     <w:rPrDefault>
       <w:rPr>
@@ -11289,7 +11593,7 @@
     </w:rPrDefault>
     <w:pPrDefault/>
   </w:docDefaults>
-  <w:latentStyles w:defLockedState="0" w:defUIPriority="99" w:defSemiHidden="0" w:defUnhideWhenUsed="0" w:defQFormat="0" w:count="376">
+  <w:latentStyles w:defLockedState="0" w:defUIPriority="99" w:defSemiHidden="0" w:defUnhideWhenUsed="0" w:defQFormat="0" w:count="382">
     <w:lsdException w:name="Normal" w:uiPriority="0" w:qFormat="1"/>
     <w:lsdException w:name="heading 1" w:uiPriority="9" w:qFormat="1"/>
     <w:lsdException w:name="heading 2" w:semiHidden="1" w:uiPriority="9" w:unhideWhenUsed="1" w:qFormat="1"/>
@@ -11663,7 +11967,6 @@
     <w:lsdException w:name="List Table 7 Colorful Accent 6" w:uiPriority="52"/>
     <w:lsdException w:name="Mention" w:semiHidden="1" w:unhideWhenUsed="1"/>
     <w:lsdException w:name="Smart Hyperlink" w:semiHidden="1" w:unhideWhenUsed="1"/>
-    <w:lsdException w:name="Smart Link" w:semiHidden="1" w:unhideWhenUsed="1"/>
   </w:latentStyles>
   <w:style w:type="paragraph" w:default="1" w:styleId="Normal">
     <w:name w:val="Normal"/>
@@ -12324,7 +12627,7 @@
 <CoverPageProperties xmlns="http://schemas.microsoft.com/office/2006/coverPageProps">
   <PublishDate/>
   <Abstract>Library database for Hawkins Public Library that records the information of library customers, books present at the library, and upcoming events.
-Link to website: http://web.engr.oregonstate.edu/~koonr/</Abstract>
+Link to website: https://hawkins-library.now.sh</Abstract>
   <CompanyAddress/>
   <CompanyPhone/>
   <CompanyFax/>
@@ -12345,7 +12648,7 @@
 </file>
 
 <file path=customXml/itemProps2.xml><?xml version="1.0" encoding="utf-8"?>
-<ds:datastoreItem xmlns:ds="http://schemas.openxmlformats.org/officeDocument/2006/customXml" ds:itemID="{F3AD1178-D289-BC4E-9993-737B7EC90800}">
+<ds:datastoreItem xmlns:ds="http://schemas.openxmlformats.org/officeDocument/2006/customXml" ds:itemID="{FA96A932-5CAC-2044-BAD7-DD97E3BAB0A2}">
   <ds:schemaRefs>
     <ds:schemaRef ds:uri="http://schemas.openxmlformats.org/officeDocument/2006/bibliography"/>
   </ds:schemaRefs>

</xml_diff>